<commit_message>
statistic answer question 3,4,5
</commit_message>
<xml_diff>
--- a/School/Stat/Hw2/Hw2.docx
+++ b/School/Stat/Hw2/Hw2.docx
@@ -77,6 +77,7 @@
         </w:rPr>
         <w:t xml:space="preserve">תוצאות שכיחות </w:t>
       </w:r>
+      <w:proofErr w:type="spellStart"/>
       <w:r>
         <w:rPr>
           <w:rFonts w:hint="cs"/>
@@ -84,7 +85,11 @@
         <w:t>S</w:t>
       </w:r>
       <w:r>
-        <w:t xml:space="preserve">pss </w:t>
+        <w:t>pss</w:t>
+      </w:r>
+      <w:proofErr w:type="spellEnd"/>
+      <w:r>
+        <w:t xml:space="preserve"> </w:t>
       </w:r>
       <w:r>
         <w:rPr>
@@ -150,7 +155,7 @@
                     </pic:cNvPicPr>
                   </pic:nvPicPr>
                   <pic:blipFill>
-                    <a:blip r:embed="rId5"/>
+                    <a:blip r:embed="rId6"/>
                     <a:srcRect/>
                     <a:stretch>
                       <a:fillRect/>
@@ -228,8 +233,13 @@
         </w:rPr>
         <w:t xml:space="preserve">תוצאות ה </w:t>
       </w:r>
-      <w:r>
-        <w:t xml:space="preserve">Spss </w:t>
+      <w:proofErr w:type="spellStart"/>
+      <w:r>
+        <w:t>Spss</w:t>
+      </w:r>
+      <w:proofErr w:type="spellEnd"/>
+      <w:r>
+        <w:t xml:space="preserve"> </w:t>
       </w:r>
       <w:r>
         <w:rPr>
@@ -281,7 +291,7 @@
                     </pic:cNvPicPr>
                   </pic:nvPicPr>
                   <pic:blipFill>
-                    <a:blip r:embed="rId6"/>
+                    <a:blip r:embed="rId7"/>
                     <a:srcRect/>
                     <a:stretch>
                       <a:fillRect/>
@@ -407,6 +417,7 @@
         </w:rPr>
         <w:t xml:space="preserve">תוצאות </w:t>
       </w:r>
+      <w:proofErr w:type="spellStart"/>
       <w:r>
         <w:rPr>
           <w:rFonts w:ascii="System" w:hAnsi="System"/>
@@ -415,6 +426,7 @@
         </w:rPr>
         <w:t>Spss</w:t>
       </w:r>
+      <w:proofErr w:type="spellEnd"/>
       <w:r>
         <w:rPr>
           <w:rFonts w:ascii="System" w:hAnsi="System" w:hint="cs"/>
@@ -467,7 +479,7 @@
                     </pic:cNvPicPr>
                   </pic:nvPicPr>
                   <pic:blipFill>
-                    <a:blip r:embed="rId7"/>
+                    <a:blip r:embed="rId8"/>
                     <a:srcRect/>
                     <a:stretch>
                       <a:fillRect/>
@@ -622,7 +634,27 @@
           <w:szCs w:val="24"/>
           <w:rtl/>
         </w:rPr>
-        <w:t xml:space="preserve"> היות שהיא לא כלכך נמוכה ו</w:t>
+        <w:t xml:space="preserve"> היות שהיא לא </w:t>
+      </w:r>
+      <w:proofErr w:type="spellStart"/>
+      <w:r>
+        <w:rPr>
+          <w:rFonts w:ascii="System" w:hAnsi="System" w:hint="cs"/>
+          <w:sz w:val="24"/>
+          <w:szCs w:val="24"/>
+          <w:rtl/>
+        </w:rPr>
+        <w:t>כלכך</w:t>
+      </w:r>
+      <w:proofErr w:type="spellEnd"/>
+      <w:r>
+        <w:rPr>
+          <w:rFonts w:ascii="System" w:hAnsi="System" w:hint="cs"/>
+          <w:sz w:val="24"/>
+          <w:szCs w:val="24"/>
+          <w:rtl/>
+        </w:rPr>
+        <w:t xml:space="preserve"> נמוכה ו</w:t>
       </w:r>
       <w:r>
         <w:rPr>
@@ -808,7 +840,7 @@
                     </pic:cNvPicPr>
                   </pic:nvPicPr>
                   <pic:blipFill>
-                    <a:blip r:embed="rId8"/>
+                    <a:blip r:embed="rId9"/>
                     <a:srcRect/>
                     <a:stretch>
                       <a:fillRect/>
@@ -907,7 +939,27 @@
           <w:szCs w:val="24"/>
           <w:rtl/>
         </w:rPr>
-        <w:t xml:space="preserve"> ע"י סטיית התקן היחסית גדולה (9.590) אפשר להבין את ההבדלים הגדולים המשכורת המינמאלית (22) </w:t>
+        <w:t xml:space="preserve"> ע"י סטיית התקן היחסית גדולה (9.590) אפשר להבין את ההבדלים הגדולים המשכורת </w:t>
+      </w:r>
+      <w:proofErr w:type="spellStart"/>
+      <w:r>
+        <w:rPr>
+          <w:rFonts w:ascii="System" w:hAnsi="System" w:hint="cs"/>
+          <w:sz w:val="24"/>
+          <w:szCs w:val="24"/>
+          <w:rtl/>
+        </w:rPr>
+        <w:t>המינמאלית</w:t>
+      </w:r>
+      <w:proofErr w:type="spellEnd"/>
+      <w:r>
+        <w:rPr>
+          <w:rFonts w:ascii="System" w:hAnsi="System" w:hint="cs"/>
+          <w:sz w:val="24"/>
+          <w:szCs w:val="24"/>
+          <w:rtl/>
+        </w:rPr>
+        <w:t xml:space="preserve"> (22) </w:t>
       </w:r>
       <w:r>
         <w:rPr>
@@ -1062,7 +1114,7 @@
                     </pic:cNvPicPr>
                   </pic:nvPicPr>
                   <pic:blipFill>
-                    <a:blip r:embed="rId9"/>
+                    <a:blip r:embed="rId10"/>
                     <a:srcRect/>
                     <a:stretch>
                       <a:fillRect/>
@@ -1177,13 +1229,23 @@
         </w:rPr>
         <w:t xml:space="preserve">ניתוח תוצאות ב </w:t>
       </w:r>
+      <w:proofErr w:type="spellStart"/>
       <w:r>
         <w:rPr>
           <w:rFonts w:ascii="System" w:hAnsi="System"/>
           <w:sz w:val="24"/>
           <w:szCs w:val="24"/>
         </w:rPr>
-        <w:t xml:space="preserve">spss </w:t>
+        <w:t>spss</w:t>
+      </w:r>
+      <w:proofErr w:type="spellEnd"/>
+      <w:r>
+        <w:rPr>
+          <w:rFonts w:ascii="System" w:hAnsi="System"/>
+          <w:sz w:val="24"/>
+          <w:szCs w:val="24"/>
+        </w:rPr>
+        <w:t xml:space="preserve"> </w:t>
       </w:r>
       <w:r>
         <w:rPr>
@@ -1237,7 +1299,7 @@
                     </pic:cNvPicPr>
                   </pic:nvPicPr>
                   <pic:blipFill>
-                    <a:blip r:embed="rId10"/>
+                    <a:blip r:embed="rId11"/>
                     <a:srcRect/>
                     <a:stretch>
                       <a:fillRect/>
@@ -1423,6 +1485,7 @@
         </w:rPr>
         <w:t xml:space="preserve">ניתוח ע"י </w:t>
       </w:r>
+      <w:proofErr w:type="spellStart"/>
       <w:r>
         <w:rPr>
           <w:rFonts w:ascii="System" w:hAnsi="System" w:hint="eastAsia"/>
@@ -1431,6 +1494,7 @@
         </w:rPr>
         <w:t>Spss</w:t>
       </w:r>
+      <w:proofErr w:type="spellEnd"/>
       <w:r>
         <w:rPr>
           <w:rFonts w:ascii="System" w:hAnsi="System" w:hint="cs"/>
@@ -1483,7 +1547,7 @@
                     </pic:cNvPicPr>
                   </pic:nvPicPr>
                   <pic:blipFill>
-                    <a:blip r:embed="rId11"/>
+                    <a:blip r:embed="rId12"/>
                     <a:srcRect/>
                     <a:stretch>
                       <a:fillRect/>
@@ -1749,6 +1813,7 @@
           <w:szCs w:val="24"/>
         </w:rPr>
       </w:pPr>
+      <w:proofErr w:type="gramStart"/>
       <w:r>
         <w:rPr>
           <w:rFonts w:asciiTheme="minorBidi" w:hAnsiTheme="minorBidi"/>
@@ -1772,14 +1837,23 @@
           <w:sz w:val="24"/>
           <w:szCs w:val="24"/>
         </w:rPr>
-        <w:t xml:space="preserve"> : µ1=</w:t>
-      </w:r>
+        <w:t xml:space="preserve"> :</w:t>
+      </w:r>
+      <w:proofErr w:type="gramEnd"/>
       <w:r>
         <w:rPr>
           <w:rFonts w:asciiTheme="minorBidi" w:hAnsiTheme="minorBidi"/>
           <w:sz w:val="24"/>
           <w:szCs w:val="24"/>
         </w:rPr>
+        <w:t xml:space="preserve"> µ1=</w:t>
+      </w:r>
+      <w:r>
+        <w:rPr>
+          <w:rFonts w:asciiTheme="minorBidi" w:hAnsiTheme="minorBidi"/>
+          <w:sz w:val="24"/>
+          <w:szCs w:val="24"/>
+        </w:rPr>
         <w:t>µ2</w:t>
       </w:r>
     </w:p>
@@ -1867,22 +1941,19 @@
           <w:szCs w:val="24"/>
           <w:rtl/>
         </w:rPr>
-        <w:t xml:space="preserve">לבדיקת הפרש תוחלות למדגמים ב"ת </w:t>
-      </w:r>
-    </w:p>
-    <w:p>
-      <w:pPr>
-        <w:autoSpaceDE w:val="0"/>
-        <w:autoSpaceDN w:val="0"/>
-        <w:adjustRightInd w:val="0"/>
-        <w:spacing w:after="0" w:line="240" w:lineRule="auto"/>
+        <w:t xml:space="preserve">לבדיקת הפרש </w:t>
+      </w:r>
+      <w:proofErr w:type="spellStart"/>
+      <w:r>
         <w:rPr>
           <w:rFonts w:asciiTheme="minorBidi" w:hAnsiTheme="minorBidi" w:hint="cs"/>
           <w:sz w:val="24"/>
           <w:szCs w:val="24"/>
           <w:rtl/>
         </w:rPr>
-      </w:pPr>
+        <w:t>תוחלות</w:t>
+      </w:r>
+      <w:proofErr w:type="spellEnd"/>
       <w:r>
         <w:rPr>
           <w:rFonts w:asciiTheme="minorBidi" w:hAnsiTheme="minorBidi" w:hint="cs"/>
@@ -1890,15 +1961,68 @@
           <w:szCs w:val="24"/>
           <w:rtl/>
         </w:rPr>
+        <w:t xml:space="preserve"> למדגמים </w:t>
+      </w:r>
+      <w:proofErr w:type="spellStart"/>
+      <w:r>
+        <w:rPr>
+          <w:rFonts w:asciiTheme="minorBidi" w:hAnsiTheme="minorBidi" w:hint="cs"/>
+          <w:sz w:val="24"/>
+          <w:szCs w:val="24"/>
+          <w:rtl/>
+        </w:rPr>
+        <w:t>ב"ת</w:t>
+      </w:r>
+      <w:proofErr w:type="spellEnd"/>
+      <w:r>
+        <w:rPr>
+          <w:rFonts w:asciiTheme="minorBidi" w:hAnsiTheme="minorBidi" w:hint="cs"/>
+          <w:sz w:val="24"/>
+          <w:szCs w:val="24"/>
+          <w:rtl/>
+        </w:rPr>
+        <w:t xml:space="preserve"> </w:t>
+      </w:r>
+    </w:p>
+    <w:p>
+      <w:pPr>
+        <w:autoSpaceDE w:val="0"/>
+        <w:autoSpaceDN w:val="0"/>
+        <w:adjustRightInd w:val="0"/>
+        <w:spacing w:after="0" w:line="240" w:lineRule="auto"/>
+        <w:rPr>
+          <w:rFonts w:asciiTheme="minorBidi" w:hAnsiTheme="minorBidi" w:hint="cs"/>
+          <w:sz w:val="24"/>
+          <w:szCs w:val="24"/>
+          <w:rtl/>
+        </w:rPr>
+      </w:pPr>
+      <w:r>
+        <w:rPr>
+          <w:rFonts w:asciiTheme="minorBidi" w:hAnsiTheme="minorBidi" w:hint="cs"/>
+          <w:sz w:val="24"/>
+          <w:szCs w:val="24"/>
+          <w:rtl/>
+        </w:rPr>
         <w:t xml:space="preserve">תוצאות הניתוח של </w:t>
       </w:r>
+      <w:proofErr w:type="spellStart"/>
       <w:r>
         <w:rPr>
           <w:rFonts w:asciiTheme="minorBidi" w:hAnsiTheme="minorBidi"/>
           <w:sz w:val="24"/>
           <w:szCs w:val="24"/>
         </w:rPr>
-        <w:t xml:space="preserve">spss </w:t>
+        <w:t>spss</w:t>
+      </w:r>
+      <w:proofErr w:type="spellEnd"/>
+      <w:r>
+        <w:rPr>
+          <w:rFonts w:asciiTheme="minorBidi" w:hAnsiTheme="minorBidi"/>
+          <w:sz w:val="24"/>
+          <w:szCs w:val="24"/>
+        </w:rPr>
+        <w:t xml:space="preserve"> </w:t>
       </w:r>
     </w:p>
     <w:p>
@@ -1957,7 +2081,7 @@
                     </pic:cNvPicPr>
                   </pic:nvPicPr>
                   <pic:blipFill>
-                    <a:blip r:embed="rId12"/>
+                    <a:blip r:embed="rId13"/>
                     <a:srcRect/>
                     <a:stretch>
                       <a:fillRect/>
@@ -2102,15 +2226,192 @@
           <w:rtl/>
         </w:rPr>
       </w:pPr>
-      <w:r>
-        <w:rPr>
-          <w:rFonts w:ascii="System" w:hAnsi="System" w:hint="cs"/>
-          <w:b/>
-          <w:bCs/>
-          <w:sz w:val="24"/>
-          <w:szCs w:val="24"/>
-          <w:rtl/>
-        </w:rPr>
+    </w:p>
+    <w:p>
+      <w:pPr>
+        <w:autoSpaceDE w:val="0"/>
+        <w:autoSpaceDN w:val="0"/>
+        <w:adjustRightInd w:val="0"/>
+        <w:spacing w:after="0" w:line="240" w:lineRule="auto"/>
+        <w:rPr>
+          <w:rFonts w:ascii="System" w:hAnsi="System" w:hint="cs"/>
+          <w:b/>
+          <w:bCs/>
+          <w:sz w:val="24"/>
+          <w:szCs w:val="24"/>
+          <w:rtl/>
+        </w:rPr>
+      </w:pPr>
+    </w:p>
+    <w:p>
+      <w:pPr>
+        <w:autoSpaceDE w:val="0"/>
+        <w:autoSpaceDN w:val="0"/>
+        <w:adjustRightInd w:val="0"/>
+        <w:spacing w:after="0" w:line="240" w:lineRule="auto"/>
+        <w:rPr>
+          <w:rFonts w:ascii="System" w:hAnsi="System" w:hint="cs"/>
+          <w:b/>
+          <w:bCs/>
+          <w:sz w:val="24"/>
+          <w:szCs w:val="24"/>
+          <w:rtl/>
+        </w:rPr>
+      </w:pPr>
+    </w:p>
+    <w:p>
+      <w:pPr>
+        <w:autoSpaceDE w:val="0"/>
+        <w:autoSpaceDN w:val="0"/>
+        <w:adjustRightInd w:val="0"/>
+        <w:spacing w:after="0" w:line="240" w:lineRule="auto"/>
+        <w:rPr>
+          <w:rFonts w:ascii="System" w:hAnsi="System" w:hint="cs"/>
+          <w:b/>
+          <w:bCs/>
+          <w:sz w:val="24"/>
+          <w:szCs w:val="24"/>
+          <w:rtl/>
+        </w:rPr>
+      </w:pPr>
+    </w:p>
+    <w:p>
+      <w:pPr>
+        <w:autoSpaceDE w:val="0"/>
+        <w:autoSpaceDN w:val="0"/>
+        <w:adjustRightInd w:val="0"/>
+        <w:spacing w:after="0" w:line="240" w:lineRule="auto"/>
+        <w:rPr>
+          <w:rFonts w:ascii="System" w:hAnsi="System" w:hint="cs"/>
+          <w:b/>
+          <w:bCs/>
+          <w:sz w:val="24"/>
+          <w:szCs w:val="24"/>
+          <w:rtl/>
+        </w:rPr>
+      </w:pPr>
+    </w:p>
+    <w:p>
+      <w:pPr>
+        <w:autoSpaceDE w:val="0"/>
+        <w:autoSpaceDN w:val="0"/>
+        <w:adjustRightInd w:val="0"/>
+        <w:spacing w:after="0" w:line="240" w:lineRule="auto"/>
+        <w:rPr>
+          <w:rFonts w:ascii="System" w:hAnsi="System" w:hint="cs"/>
+          <w:b/>
+          <w:bCs/>
+          <w:sz w:val="24"/>
+          <w:szCs w:val="24"/>
+          <w:rtl/>
+        </w:rPr>
+      </w:pPr>
+    </w:p>
+    <w:p>
+      <w:pPr>
+        <w:autoSpaceDE w:val="0"/>
+        <w:autoSpaceDN w:val="0"/>
+        <w:adjustRightInd w:val="0"/>
+        <w:spacing w:after="0" w:line="240" w:lineRule="auto"/>
+        <w:rPr>
+          <w:rFonts w:ascii="System" w:hAnsi="System" w:hint="cs"/>
+          <w:b/>
+          <w:bCs/>
+          <w:sz w:val="24"/>
+          <w:szCs w:val="24"/>
+          <w:rtl/>
+        </w:rPr>
+      </w:pPr>
+    </w:p>
+    <w:p>
+      <w:pPr>
+        <w:autoSpaceDE w:val="0"/>
+        <w:autoSpaceDN w:val="0"/>
+        <w:adjustRightInd w:val="0"/>
+        <w:spacing w:after="0" w:line="240" w:lineRule="auto"/>
+        <w:rPr>
+          <w:rFonts w:ascii="System" w:hAnsi="System" w:hint="cs"/>
+          <w:b/>
+          <w:bCs/>
+          <w:sz w:val="24"/>
+          <w:szCs w:val="24"/>
+          <w:rtl/>
+        </w:rPr>
+      </w:pPr>
+    </w:p>
+    <w:p>
+      <w:pPr>
+        <w:autoSpaceDE w:val="0"/>
+        <w:autoSpaceDN w:val="0"/>
+        <w:adjustRightInd w:val="0"/>
+        <w:spacing w:after="0" w:line="240" w:lineRule="auto"/>
+        <w:rPr>
+          <w:rFonts w:ascii="System" w:hAnsi="System" w:hint="cs"/>
+          <w:b/>
+          <w:bCs/>
+          <w:sz w:val="24"/>
+          <w:szCs w:val="24"/>
+          <w:rtl/>
+        </w:rPr>
+      </w:pPr>
+    </w:p>
+    <w:p>
+      <w:pPr>
+        <w:autoSpaceDE w:val="0"/>
+        <w:autoSpaceDN w:val="0"/>
+        <w:adjustRightInd w:val="0"/>
+        <w:spacing w:after="0" w:line="240" w:lineRule="auto"/>
+        <w:rPr>
+          <w:rFonts w:ascii="System" w:hAnsi="System" w:hint="cs"/>
+          <w:b/>
+          <w:bCs/>
+          <w:sz w:val="24"/>
+          <w:szCs w:val="24"/>
+          <w:rtl/>
+        </w:rPr>
+      </w:pPr>
+    </w:p>
+    <w:p>
+      <w:pPr>
+        <w:autoSpaceDE w:val="0"/>
+        <w:autoSpaceDN w:val="0"/>
+        <w:adjustRightInd w:val="0"/>
+        <w:spacing w:after="0" w:line="240" w:lineRule="auto"/>
+        <w:rPr>
+          <w:rFonts w:ascii="System" w:hAnsi="System" w:hint="cs"/>
+          <w:b/>
+          <w:bCs/>
+          <w:sz w:val="24"/>
+          <w:szCs w:val="24"/>
+          <w:rtl/>
+        </w:rPr>
+      </w:pPr>
+    </w:p>
+    <w:p>
+      <w:pPr>
+        <w:autoSpaceDE w:val="0"/>
+        <w:autoSpaceDN w:val="0"/>
+        <w:adjustRightInd w:val="0"/>
+        <w:spacing w:after="0" w:line="240" w:lineRule="auto"/>
+        <w:rPr>
+          <w:rFonts w:ascii="System" w:hAnsi="System" w:hint="cs"/>
+          <w:b/>
+          <w:bCs/>
+          <w:sz w:val="24"/>
+          <w:szCs w:val="24"/>
+          <w:rtl/>
+        </w:rPr>
+      </w:pPr>
+      <w:r>
+        <w:rPr>
+          <w:rFonts w:ascii="System" w:hAnsi="System" w:hint="cs"/>
+          <w:b/>
+          <w:bCs/>
+          <w:sz w:val="24"/>
+          <w:szCs w:val="24"/>
+          <w:rtl/>
+        </w:rPr>
+        <w:lastRenderedPageBreak/>
         <w:t xml:space="preserve">שאלה 3 </w:t>
       </w:r>
     </w:p>
@@ -2122,27 +2423,379 @@
         <w:spacing w:after="0" w:line="240" w:lineRule="auto"/>
         <w:rPr>
           <w:rFonts w:ascii="System" w:hAnsi="System" w:hint="cs"/>
-          <w:b/>
-          <w:bCs/>
-          <w:sz w:val="24"/>
-          <w:szCs w:val="24"/>
-          <w:rtl/>
-        </w:rPr>
-      </w:pPr>
-    </w:p>
-    <w:p>
-      <w:pPr>
-        <w:autoSpaceDE w:val="0"/>
-        <w:autoSpaceDN w:val="0"/>
-        <w:adjustRightInd w:val="0"/>
-        <w:spacing w:after="0" w:line="240" w:lineRule="auto"/>
-        <w:rPr>
-          <w:rFonts w:ascii="System" w:hAnsi="System" w:hint="cs"/>
-          <w:sz w:val="24"/>
-          <w:szCs w:val="24"/>
-          <w:rtl/>
-        </w:rPr>
-      </w:pPr>
+          <w:sz w:val="24"/>
+          <w:szCs w:val="24"/>
+          <w:rtl/>
+        </w:rPr>
+      </w:pPr>
+      <w:r>
+        <w:rPr>
+          <w:rFonts w:ascii="System" w:hAnsi="System" w:hint="cs"/>
+          <w:sz w:val="24"/>
+          <w:szCs w:val="24"/>
+          <w:rtl/>
+        </w:rPr>
+        <w:t xml:space="preserve">כדי לבדוק אם השכר מושפע התפקיד נצטרך לבצע ניתוח שוניות היות שאנו בודקים השפעה של משתנה </w:t>
+      </w:r>
+      <w:proofErr w:type="spellStart"/>
+      <w:r>
+        <w:rPr>
+          <w:rFonts w:ascii="System" w:hAnsi="System" w:hint="cs"/>
+          <w:sz w:val="24"/>
+          <w:szCs w:val="24"/>
+          <w:rtl/>
+        </w:rPr>
+        <w:t>נומלי</w:t>
+      </w:r>
+      <w:proofErr w:type="spellEnd"/>
+      <w:r>
+        <w:rPr>
+          <w:rFonts w:ascii="System" w:hAnsi="System" w:hint="cs"/>
+          <w:sz w:val="24"/>
+          <w:szCs w:val="24"/>
+          <w:rtl/>
+        </w:rPr>
+        <w:t xml:space="preserve"> על משתנה </w:t>
+      </w:r>
+      <w:proofErr w:type="spellStart"/>
+      <w:r>
+        <w:rPr>
+          <w:rFonts w:ascii="System" w:hAnsi="System" w:hint="cs"/>
+          <w:sz w:val="24"/>
+          <w:szCs w:val="24"/>
+          <w:rtl/>
+        </w:rPr>
+        <w:t>סקאבילי</w:t>
+      </w:r>
+      <w:proofErr w:type="spellEnd"/>
+      <w:r>
+        <w:rPr>
+          <w:rFonts w:ascii="System" w:hAnsi="System" w:hint="cs"/>
+          <w:sz w:val="24"/>
+          <w:szCs w:val="24"/>
+          <w:rtl/>
+        </w:rPr>
+        <w:t xml:space="preserve"> (או השוואת </w:t>
+      </w:r>
+      <w:proofErr w:type="spellStart"/>
+      <w:r>
+        <w:rPr>
+          <w:rFonts w:ascii="System" w:hAnsi="System" w:hint="cs"/>
+          <w:sz w:val="24"/>
+          <w:szCs w:val="24"/>
+          <w:rtl/>
+        </w:rPr>
+        <w:t>תוחלות</w:t>
+      </w:r>
+      <w:proofErr w:type="spellEnd"/>
+      <w:r>
+        <w:rPr>
+          <w:rFonts w:ascii="System" w:hAnsi="System" w:hint="cs"/>
+          <w:sz w:val="24"/>
+          <w:szCs w:val="24"/>
+          <w:rtl/>
+        </w:rPr>
+        <w:t xml:space="preserve"> רבות )</w:t>
+      </w:r>
+    </w:p>
+    <w:p>
+      <w:pPr>
+        <w:autoSpaceDE w:val="0"/>
+        <w:autoSpaceDN w:val="0"/>
+        <w:adjustRightInd w:val="0"/>
+        <w:spacing w:after="0" w:line="240" w:lineRule="auto"/>
+        <w:rPr>
+          <w:rFonts w:ascii="System" w:hAnsi="System" w:hint="cs"/>
+          <w:sz w:val="24"/>
+          <w:szCs w:val="24"/>
+          <w:rtl/>
+        </w:rPr>
+      </w:pPr>
+      <w:r>
+        <w:rPr>
+          <w:rFonts w:ascii="System" w:hAnsi="System" w:hint="cs"/>
+          <w:sz w:val="24"/>
+          <w:szCs w:val="24"/>
+          <w:rtl/>
+        </w:rPr>
+        <w:t>לכן ננסח השערה  :</w:t>
+      </w:r>
+    </w:p>
+    <w:p>
+      <w:pPr>
+        <w:autoSpaceDE w:val="0"/>
+        <w:autoSpaceDN w:val="0"/>
+        <w:adjustRightInd w:val="0"/>
+        <w:spacing w:after="0" w:line="240" w:lineRule="auto"/>
+        <w:rPr>
+          <w:rFonts w:asciiTheme="minorBidi" w:hAnsiTheme="minorBidi" w:hint="cs"/>
+          <w:sz w:val="24"/>
+          <w:szCs w:val="24"/>
+          <w:rtl/>
+        </w:rPr>
+      </w:pPr>
+      <w:proofErr w:type="gramStart"/>
+      <w:r>
+        <w:rPr>
+          <w:rFonts w:asciiTheme="minorBidi" w:hAnsiTheme="minorBidi"/>
+          <w:sz w:val="24"/>
+          <w:szCs w:val="24"/>
+        </w:rPr>
+        <w:t>µ1</w:t>
+      </w:r>
+      <w:r>
+        <w:rPr>
+          <w:rFonts w:asciiTheme="minorBidi" w:hAnsiTheme="minorBidi" w:hint="cs"/>
+          <w:sz w:val="24"/>
+          <w:szCs w:val="24"/>
+          <w:rtl/>
+        </w:rPr>
+        <w:t xml:space="preserve"> – תוחלת שכר העובדים הזוטרים בחברה.</w:t>
+      </w:r>
+      <w:proofErr w:type="gramEnd"/>
+      <w:r>
+        <w:rPr>
+          <w:rFonts w:asciiTheme="minorBidi" w:hAnsiTheme="minorBidi" w:hint="cs"/>
+          <w:sz w:val="24"/>
+          <w:szCs w:val="24"/>
+          <w:rtl/>
+        </w:rPr>
+        <w:t xml:space="preserve"> </w:t>
+      </w:r>
+    </w:p>
+    <w:p>
+      <w:pPr>
+        <w:autoSpaceDE w:val="0"/>
+        <w:autoSpaceDN w:val="0"/>
+        <w:adjustRightInd w:val="0"/>
+        <w:spacing w:after="0" w:line="240" w:lineRule="auto"/>
+        <w:rPr>
+          <w:rFonts w:ascii="System" w:hAnsi="System" w:hint="cs"/>
+          <w:sz w:val="24"/>
+          <w:szCs w:val="24"/>
+          <w:rtl/>
+        </w:rPr>
+      </w:pPr>
+      <w:proofErr w:type="gramStart"/>
+      <w:r>
+        <w:rPr>
+          <w:rFonts w:asciiTheme="minorBidi" w:hAnsiTheme="minorBidi"/>
+          <w:sz w:val="24"/>
+          <w:szCs w:val="24"/>
+        </w:rPr>
+        <w:t>µ2</w:t>
+      </w:r>
+      <w:r>
+        <w:rPr>
+          <w:rFonts w:ascii="System" w:hAnsi="System" w:hint="cs"/>
+          <w:sz w:val="24"/>
+          <w:szCs w:val="24"/>
+          <w:rtl/>
+        </w:rPr>
+        <w:t xml:space="preserve"> </w:t>
+      </w:r>
+      <w:r>
+        <w:rPr>
+          <w:rFonts w:ascii="System" w:hAnsi="System"/>
+          <w:sz w:val="24"/>
+          <w:szCs w:val="24"/>
+          <w:rtl/>
+        </w:rPr>
+        <w:t>–</w:t>
+      </w:r>
+      <w:r>
+        <w:rPr>
+          <w:rFonts w:ascii="System" w:hAnsi="System" w:hint="cs"/>
+          <w:sz w:val="24"/>
+          <w:szCs w:val="24"/>
+          <w:rtl/>
+        </w:rPr>
+        <w:t xml:space="preserve"> תוחלת שכר העובדים הניהולים בחברה.</w:t>
+      </w:r>
+      <w:proofErr w:type="gramEnd"/>
+    </w:p>
+    <w:p>
+      <w:pPr>
+        <w:autoSpaceDE w:val="0"/>
+        <w:autoSpaceDN w:val="0"/>
+        <w:adjustRightInd w:val="0"/>
+        <w:spacing w:after="0" w:line="240" w:lineRule="auto"/>
+        <w:rPr>
+          <w:rFonts w:ascii="System" w:hAnsi="System" w:hint="cs"/>
+          <w:sz w:val="24"/>
+          <w:szCs w:val="24"/>
+          <w:rtl/>
+        </w:rPr>
+      </w:pPr>
+      <w:proofErr w:type="gramStart"/>
+      <w:r>
+        <w:rPr>
+          <w:rFonts w:ascii="Arial" w:hAnsi="Arial" w:cs="Arial"/>
+          <w:sz w:val="24"/>
+          <w:szCs w:val="24"/>
+        </w:rPr>
+        <w:t>µ</w:t>
+      </w:r>
+      <w:r>
+        <w:rPr>
+          <w:rFonts w:ascii="System" w:hAnsi="System"/>
+          <w:sz w:val="24"/>
+          <w:szCs w:val="24"/>
+        </w:rPr>
+        <w:t>3</w:t>
+      </w:r>
+      <w:r>
+        <w:rPr>
+          <w:rFonts w:ascii="System" w:hAnsi="System" w:hint="cs"/>
+          <w:sz w:val="24"/>
+          <w:szCs w:val="24"/>
+          <w:rtl/>
+        </w:rPr>
+        <w:t xml:space="preserve"> </w:t>
+      </w:r>
+      <w:r>
+        <w:rPr>
+          <w:rFonts w:ascii="System" w:hAnsi="System"/>
+          <w:sz w:val="24"/>
+          <w:szCs w:val="24"/>
+          <w:rtl/>
+        </w:rPr>
+        <w:t>–</w:t>
+      </w:r>
+      <w:r>
+        <w:rPr>
+          <w:rFonts w:ascii="System" w:hAnsi="System" w:hint="cs"/>
+          <w:sz w:val="24"/>
+          <w:szCs w:val="24"/>
+          <w:rtl/>
+        </w:rPr>
+        <w:t xml:space="preserve"> תוחלת שכר העובדים הבכירים בחברה.</w:t>
+      </w:r>
+      <w:proofErr w:type="gramEnd"/>
+    </w:p>
+    <w:p>
+      <w:pPr>
+        <w:autoSpaceDE w:val="0"/>
+        <w:autoSpaceDN w:val="0"/>
+        <w:adjustRightInd w:val="0"/>
+        <w:spacing w:after="0" w:line="240" w:lineRule="auto"/>
+        <w:rPr>
+          <w:rFonts w:ascii="System" w:hAnsi="System" w:hint="cs"/>
+          <w:sz w:val="24"/>
+          <w:szCs w:val="24"/>
+          <w:rtl/>
+        </w:rPr>
+      </w:pPr>
+      <w:proofErr w:type="gramStart"/>
+      <w:r>
+        <w:rPr>
+          <w:rFonts w:asciiTheme="minorBidi" w:hAnsiTheme="minorBidi"/>
+          <w:sz w:val="24"/>
+          <w:szCs w:val="24"/>
+        </w:rPr>
+        <w:t>µ4</w:t>
+      </w:r>
+      <w:r>
+        <w:rPr>
+          <w:rFonts w:asciiTheme="minorBidi" w:hAnsiTheme="minorBidi" w:hint="cs"/>
+          <w:sz w:val="24"/>
+          <w:szCs w:val="24"/>
+          <w:rtl/>
+        </w:rPr>
+        <w:t xml:space="preserve"> </w:t>
+      </w:r>
+      <w:r>
+        <w:rPr>
+          <w:rFonts w:asciiTheme="minorBidi" w:hAnsiTheme="minorBidi"/>
+          <w:sz w:val="24"/>
+          <w:szCs w:val="24"/>
+          <w:rtl/>
+        </w:rPr>
+        <w:t>–</w:t>
+      </w:r>
+      <w:r>
+        <w:rPr>
+          <w:rFonts w:asciiTheme="minorBidi" w:hAnsiTheme="minorBidi" w:hint="cs"/>
+          <w:sz w:val="24"/>
+          <w:szCs w:val="24"/>
+          <w:rtl/>
+        </w:rPr>
+        <w:t xml:space="preserve"> ת</w:t>
+      </w:r>
+      <w:r>
+        <w:rPr>
+          <w:rFonts w:asciiTheme="minorBidi" w:hAnsiTheme="minorBidi" w:hint="cs"/>
+          <w:sz w:val="24"/>
+          <w:szCs w:val="24"/>
+          <w:rtl/>
+        </w:rPr>
+        <w:t>ו</w:t>
+      </w:r>
+      <w:r>
+        <w:rPr>
+          <w:rFonts w:asciiTheme="minorBidi" w:hAnsiTheme="minorBidi" w:hint="cs"/>
+          <w:sz w:val="24"/>
+          <w:szCs w:val="24"/>
+          <w:rtl/>
+        </w:rPr>
+        <w:t>ח</w:t>
+      </w:r>
+      <w:r>
+        <w:rPr>
+          <w:rFonts w:asciiTheme="minorBidi" w:hAnsiTheme="minorBidi" w:hint="cs"/>
+          <w:sz w:val="24"/>
+          <w:szCs w:val="24"/>
+          <w:rtl/>
+        </w:rPr>
+        <w:t>ל</w:t>
+      </w:r>
+      <w:r>
+        <w:rPr>
+          <w:rFonts w:asciiTheme="minorBidi" w:hAnsiTheme="minorBidi" w:hint="cs"/>
+          <w:sz w:val="24"/>
+          <w:szCs w:val="24"/>
+          <w:rtl/>
+        </w:rPr>
+        <w:t>ת שאר העובדים בחברה.</w:t>
+      </w:r>
+      <w:proofErr w:type="gramEnd"/>
+    </w:p>
+    <w:p>
+      <w:pPr>
+        <w:autoSpaceDE w:val="0"/>
+        <w:autoSpaceDN w:val="0"/>
+        <w:adjustRightInd w:val="0"/>
+        <w:spacing w:after="0" w:line="240" w:lineRule="auto"/>
+        <w:rPr>
+          <w:rFonts w:ascii="System" w:hAnsi="System" w:hint="cs"/>
+          <w:sz w:val="24"/>
+          <w:szCs w:val="24"/>
+          <w:rtl/>
+        </w:rPr>
+      </w:pPr>
+    </w:p>
+    <w:p>
+      <w:pPr>
+        <w:autoSpaceDE w:val="0"/>
+        <w:autoSpaceDN w:val="0"/>
+        <w:adjustRightInd w:val="0"/>
+        <w:spacing w:after="0" w:line="240" w:lineRule="auto"/>
+        <w:rPr>
+          <w:rFonts w:ascii="System" w:hAnsi="System" w:hint="cs"/>
+          <w:sz w:val="24"/>
+          <w:szCs w:val="24"/>
+          <w:rtl/>
+        </w:rPr>
+      </w:pPr>
+      <w:r>
+        <w:rPr>
+          <w:rFonts w:ascii="System" w:hAnsi="System" w:hint="cs"/>
+          <w:sz w:val="24"/>
+          <w:szCs w:val="24"/>
+          <w:rtl/>
+        </w:rPr>
+        <w:t>ההשערה :</w:t>
+      </w:r>
     </w:p>
     <w:p>
       <w:pPr>
@@ -2166,18 +2819,1955 @@
         <w:adjustRightInd w:val="0"/>
         <w:spacing w:after="0" w:line="240" w:lineRule="auto"/>
         <w:rPr>
+          <w:rFonts w:ascii="Arial" w:hAnsi="Arial" w:cs="Arial"/>
+          <w:sz w:val="24"/>
+          <w:szCs w:val="24"/>
+        </w:rPr>
+      </w:pPr>
+      <w:r>
+        <w:rPr>
           <w:rFonts w:ascii="System" w:hAnsi="System"/>
           <w:sz w:val="24"/>
           <w:szCs w:val="24"/>
         </w:rPr>
-      </w:pPr>
-    </w:p>
-    <w:p>
-      <w:pPr>
-        <w:rPr>
-          <w:rFonts w:hint="cs"/>
-        </w:rPr>
-      </w:pPr>
+        <w:t xml:space="preserve">H0: </w:t>
+      </w:r>
+      <w:r>
+        <w:rPr>
+          <w:rFonts w:ascii="Arial" w:hAnsi="Arial" w:cs="Arial"/>
+          <w:sz w:val="24"/>
+          <w:szCs w:val="24"/>
+        </w:rPr>
+        <w:t>µ</w:t>
+      </w:r>
+      <w:r>
+        <w:rPr>
+          <w:rFonts w:ascii="System" w:hAnsi="System"/>
+          <w:sz w:val="24"/>
+          <w:szCs w:val="24"/>
+        </w:rPr>
+        <w:t>1=</w:t>
+      </w:r>
+      <w:r>
+        <w:rPr>
+          <w:rFonts w:ascii="Arial" w:hAnsi="Arial" w:cs="Arial"/>
+          <w:sz w:val="24"/>
+          <w:szCs w:val="24"/>
+        </w:rPr>
+        <w:t>µ</w:t>
+      </w:r>
+      <w:r>
+        <w:rPr>
+          <w:rFonts w:ascii="System" w:hAnsi="System"/>
+          <w:sz w:val="24"/>
+          <w:szCs w:val="24"/>
+        </w:rPr>
+        <w:t>2</w:t>
+      </w:r>
+      <w:r>
+        <w:rPr>
+          <w:rFonts w:ascii="Arial" w:hAnsi="Arial" w:cs="Arial"/>
+          <w:sz w:val="24"/>
+          <w:szCs w:val="24"/>
+        </w:rPr>
+        <w:t>=µ3=µ4</w:t>
+      </w:r>
+    </w:p>
+    <w:p>
+      <w:pPr>
+        <w:autoSpaceDE w:val="0"/>
+        <w:autoSpaceDN w:val="0"/>
+        <w:bidi w:val="0"/>
+        <w:adjustRightInd w:val="0"/>
+        <w:spacing w:after="0" w:line="240" w:lineRule="auto"/>
+        <w:rPr>
+          <w:rFonts w:ascii="Arial" w:hAnsi="Arial" w:cs="Arial" w:hint="cs"/>
+          <w:sz w:val="24"/>
+          <w:szCs w:val="24"/>
+          <w:rtl/>
+        </w:rPr>
+      </w:pPr>
+      <w:r>
+        <w:rPr>
+          <w:rFonts w:ascii="Arial" w:hAnsi="Arial" w:cs="Arial"/>
+          <w:sz w:val="24"/>
+          <w:szCs w:val="24"/>
+        </w:rPr>
+        <w:t>H1</w:t>
+      </w:r>
+      <w:proofErr w:type="gramStart"/>
+      <w:r>
+        <w:rPr>
+          <w:rFonts w:ascii="Arial" w:hAnsi="Arial" w:cs="Arial"/>
+          <w:sz w:val="24"/>
+          <w:szCs w:val="24"/>
+        </w:rPr>
+        <w:t>:</w:t>
+      </w:r>
+      <w:r>
+        <w:rPr>
+          <w:rFonts w:ascii="Arial" w:hAnsi="Arial" w:cs="Arial" w:hint="cs"/>
+          <w:sz w:val="24"/>
+          <w:szCs w:val="24"/>
+          <w:rtl/>
+        </w:rPr>
+        <w:t>אחרת</w:t>
+      </w:r>
+      <w:proofErr w:type="gramEnd"/>
+      <w:r>
+        <w:rPr>
+          <w:rFonts w:ascii="Arial" w:hAnsi="Arial" w:cs="Arial" w:hint="cs"/>
+          <w:sz w:val="24"/>
+          <w:szCs w:val="24"/>
+          <w:rtl/>
+        </w:rPr>
+        <w:t xml:space="preserve"> </w:t>
+      </w:r>
+    </w:p>
+    <w:p>
+      <w:pPr>
+        <w:autoSpaceDE w:val="0"/>
+        <w:autoSpaceDN w:val="0"/>
+        <w:adjustRightInd w:val="0"/>
+        <w:spacing w:after="0" w:line="240" w:lineRule="auto"/>
+        <w:rPr>
+          <w:rFonts w:ascii="Arial" w:hAnsi="Arial" w:cs="Arial" w:hint="cs"/>
+          <w:sz w:val="24"/>
+          <w:szCs w:val="24"/>
+          <w:rtl/>
+        </w:rPr>
+      </w:pPr>
+      <w:r>
+        <w:rPr>
+          <w:rFonts w:ascii="Arial" w:hAnsi="Arial" w:cs="Arial" w:hint="cs"/>
+          <w:sz w:val="24"/>
+          <w:szCs w:val="24"/>
+          <w:rtl/>
+        </w:rPr>
+        <w:t>תוצאות הניתוח :</w:t>
+      </w:r>
+    </w:p>
+    <w:p>
+      <w:pPr>
+        <w:autoSpaceDE w:val="0"/>
+        <w:autoSpaceDN w:val="0"/>
+        <w:adjustRightInd w:val="0"/>
+        <w:spacing w:after="0" w:line="240" w:lineRule="auto"/>
+        <w:rPr>
+          <w:rFonts w:ascii="System" w:hAnsi="System" w:hint="cs"/>
+          <w:sz w:val="24"/>
+          <w:szCs w:val="24"/>
+          <w:rtl/>
+        </w:rPr>
+      </w:pPr>
+    </w:p>
+    <w:p>
+      <w:pPr>
+        <w:autoSpaceDE w:val="0"/>
+        <w:autoSpaceDN w:val="0"/>
+        <w:adjustRightInd w:val="0"/>
+        <w:spacing w:after="0" w:line="240" w:lineRule="auto"/>
+        <w:rPr>
+          <w:rFonts w:ascii="System" w:hAnsi="System" w:hint="cs"/>
+          <w:sz w:val="24"/>
+          <w:szCs w:val="24"/>
+          <w:rtl/>
+        </w:rPr>
+      </w:pPr>
+    </w:p>
+    <w:p>
+      <w:pPr>
+        <w:autoSpaceDE w:val="0"/>
+        <w:autoSpaceDN w:val="0"/>
+        <w:adjustRightInd w:val="0"/>
+        <w:spacing w:after="0" w:line="240" w:lineRule="auto"/>
+        <w:rPr>
+          <w:rFonts w:ascii="System" w:hAnsi="System" w:cs="System"/>
+          <w:b/>
+          <w:bCs/>
+          <w:sz w:val="24"/>
+          <w:szCs w:val="20"/>
+          <w:rtl/>
+        </w:rPr>
+      </w:pPr>
+      <w:r>
+        <w:rPr>
+          <w:rFonts w:ascii="System" w:hAnsi="System" w:cs="System"/>
+          <w:b/>
+          <w:bCs/>
+          <w:noProof/>
+          <w:sz w:val="24"/>
+          <w:szCs w:val="20"/>
+        </w:rPr>
+        <w:drawing>
+          <wp:inline distT="0" distB="0" distL="0" distR="0">
+            <wp:extent cx="2895600" cy="1638300"/>
+            <wp:effectExtent l="19050" t="0" r="0" b="0"/>
+            <wp:docPr id="28" name="תמונה 28"/>
+            <wp:cNvGraphicFramePr>
+              <a:graphicFrameLocks xmlns:a="http://schemas.openxmlformats.org/drawingml/2006/main" noChangeAspect="1"/>
+            </wp:cNvGraphicFramePr>
+            <a:graphic xmlns:a="http://schemas.openxmlformats.org/drawingml/2006/main">
+              <a:graphicData uri="http://schemas.openxmlformats.org/drawingml/2006/picture">
+                <pic:pic xmlns:pic="http://schemas.openxmlformats.org/drawingml/2006/picture">
+                  <pic:nvPicPr>
+                    <pic:cNvPr id="0" name="Picture 28"/>
+                    <pic:cNvPicPr>
+                      <a:picLocks noChangeAspect="1" noChangeArrowheads="1"/>
+                    </pic:cNvPicPr>
+                  </pic:nvPicPr>
+                  <pic:blipFill>
+                    <a:blip r:embed="rId14"/>
+                    <a:srcRect/>
+                    <a:stretch>
+                      <a:fillRect/>
+                    </a:stretch>
+                  </pic:blipFill>
+                  <pic:spPr bwMode="auto">
+                    <a:xfrm>
+                      <a:off x="0" y="0"/>
+                      <a:ext cx="2895600" cy="1638300"/>
+                    </a:xfrm>
+                    <a:prstGeom prst="rect">
+                      <a:avLst/>
+                    </a:prstGeom>
+                    <a:noFill/>
+                    <a:ln w="9525">
+                      <a:noFill/>
+                      <a:miter lim="800000"/>
+                      <a:headEnd/>
+                      <a:tailEnd/>
+                    </a:ln>
+                  </pic:spPr>
+                </pic:pic>
+              </a:graphicData>
+            </a:graphic>
+          </wp:inline>
+        </w:drawing>
+      </w:r>
+    </w:p>
+    <w:p>
+      <w:pPr>
+        <w:autoSpaceDE w:val="0"/>
+        <w:autoSpaceDN w:val="0"/>
+        <w:bidi w:val="0"/>
+        <w:adjustRightInd w:val="0"/>
+        <w:spacing w:after="0" w:line="240" w:lineRule="auto"/>
+        <w:rPr>
+          <w:rFonts w:ascii="System" w:hAnsi="System"/>
+          <w:sz w:val="24"/>
+          <w:szCs w:val="24"/>
+        </w:rPr>
+      </w:pPr>
+    </w:p>
+    <w:p>
+      <w:pPr>
+        <w:autoSpaceDE w:val="0"/>
+        <w:autoSpaceDN w:val="0"/>
+        <w:adjustRightInd w:val="0"/>
+        <w:spacing w:after="0" w:line="240" w:lineRule="auto"/>
+        <w:rPr>
+          <w:rFonts w:ascii="System" w:hAnsi="System" w:hint="cs"/>
+          <w:sz w:val="24"/>
+          <w:szCs w:val="24"/>
+          <w:rtl/>
+        </w:rPr>
+      </w:pPr>
+      <w:r>
+        <w:rPr>
+          <w:rFonts w:ascii="System" w:hAnsi="System" w:hint="cs"/>
+          <w:sz w:val="24"/>
+          <w:szCs w:val="24"/>
+          <w:rtl/>
+        </w:rPr>
+        <w:t xml:space="preserve">לפי ניתוח ראשוני של ממוצעי השכר בין התפקידים כבר ניתן להבין בשנויים בין </w:t>
+      </w:r>
+      <w:proofErr w:type="spellStart"/>
+      <w:r>
+        <w:rPr>
+          <w:rFonts w:ascii="System" w:hAnsi="System" w:hint="cs"/>
+          <w:sz w:val="24"/>
+          <w:szCs w:val="24"/>
+          <w:rtl/>
+        </w:rPr>
+        <w:t>התוחלות</w:t>
+      </w:r>
+      <w:proofErr w:type="spellEnd"/>
+      <w:r>
+        <w:rPr>
+          <w:rFonts w:ascii="System" w:hAnsi="System" w:hint="cs"/>
+          <w:sz w:val="24"/>
+          <w:szCs w:val="24"/>
+          <w:rtl/>
+        </w:rPr>
+        <w:t xml:space="preserve"> ולכן נעמיק את הבדיקה לבדיקת ההשערה (בדיקת ניתוח שונות חד כיווני)  </w:t>
+      </w:r>
+    </w:p>
+    <w:p>
+      <w:pPr>
+        <w:autoSpaceDE w:val="0"/>
+        <w:autoSpaceDN w:val="0"/>
+        <w:bidi w:val="0"/>
+        <w:adjustRightInd w:val="0"/>
+        <w:spacing w:after="0" w:line="240" w:lineRule="auto"/>
+        <w:rPr>
+          <w:rFonts w:ascii="System" w:hAnsi="System"/>
+          <w:sz w:val="24"/>
+          <w:szCs w:val="24"/>
+        </w:rPr>
+      </w:pPr>
+    </w:p>
+    <w:p>
+      <w:pPr>
+        <w:autoSpaceDE w:val="0"/>
+        <w:autoSpaceDN w:val="0"/>
+        <w:adjustRightInd w:val="0"/>
+        <w:spacing w:after="0" w:line="240" w:lineRule="auto"/>
+        <w:rPr>
+          <w:rFonts w:ascii="System" w:hAnsi="System" w:cs="System"/>
+          <w:b/>
+          <w:bCs/>
+          <w:sz w:val="24"/>
+          <w:szCs w:val="20"/>
+          <w:rtl/>
+        </w:rPr>
+      </w:pPr>
+      <w:r>
+        <w:rPr>
+          <w:rFonts w:ascii="System" w:hAnsi="System" w:cs="System"/>
+          <w:b/>
+          <w:bCs/>
+          <w:noProof/>
+          <w:sz w:val="24"/>
+          <w:szCs w:val="20"/>
+        </w:rPr>
+        <w:drawing>
+          <wp:inline distT="0" distB="0" distL="0" distR="0">
+            <wp:extent cx="4981575" cy="2152650"/>
+            <wp:effectExtent l="19050" t="0" r="9525" b="0"/>
+            <wp:docPr id="31" name="תמונה 31"/>
+            <wp:cNvGraphicFramePr>
+              <a:graphicFrameLocks xmlns:a="http://schemas.openxmlformats.org/drawingml/2006/main" noChangeAspect="1"/>
+            </wp:cNvGraphicFramePr>
+            <a:graphic xmlns:a="http://schemas.openxmlformats.org/drawingml/2006/main">
+              <a:graphicData uri="http://schemas.openxmlformats.org/drawingml/2006/picture">
+                <pic:pic xmlns:pic="http://schemas.openxmlformats.org/drawingml/2006/picture">
+                  <pic:nvPicPr>
+                    <pic:cNvPr id="0" name="Picture 31"/>
+                    <pic:cNvPicPr>
+                      <a:picLocks noChangeAspect="1" noChangeArrowheads="1"/>
+                    </pic:cNvPicPr>
+                  </pic:nvPicPr>
+                  <pic:blipFill>
+                    <a:blip r:embed="rId15"/>
+                    <a:srcRect/>
+                    <a:stretch>
+                      <a:fillRect/>
+                    </a:stretch>
+                  </pic:blipFill>
+                  <pic:spPr bwMode="auto">
+                    <a:xfrm>
+                      <a:off x="0" y="0"/>
+                      <a:ext cx="4981575" cy="2152650"/>
+                    </a:xfrm>
+                    <a:prstGeom prst="rect">
+                      <a:avLst/>
+                    </a:prstGeom>
+                    <a:noFill/>
+                    <a:ln w="9525">
+                      <a:noFill/>
+                      <a:miter lim="800000"/>
+                      <a:headEnd/>
+                      <a:tailEnd/>
+                    </a:ln>
+                  </pic:spPr>
+                </pic:pic>
+              </a:graphicData>
+            </a:graphic>
+          </wp:inline>
+        </w:drawing>
+      </w:r>
+    </w:p>
+    <w:p>
+      <w:pPr>
+        <w:autoSpaceDE w:val="0"/>
+        <w:autoSpaceDN w:val="0"/>
+        <w:bidi w:val="0"/>
+        <w:adjustRightInd w:val="0"/>
+        <w:spacing w:after="0" w:line="240" w:lineRule="auto"/>
+        <w:rPr>
+          <w:rFonts w:ascii="System" w:hAnsi="System"/>
+          <w:sz w:val="24"/>
+          <w:szCs w:val="24"/>
+        </w:rPr>
+      </w:pPr>
+    </w:p>
+    <w:p>
+      <w:pPr>
+        <w:rPr>
+          <w:rFonts w:hint="cs"/>
+          <w:rtl/>
+        </w:rPr>
+      </w:pPr>
+      <w:r>
+        <w:rPr>
+          <w:rFonts w:hint="cs"/>
+          <w:rtl/>
+        </w:rPr>
+        <w:t xml:space="preserve">ואכן לפי תוצאות הניתוח אנו דוחים את ה </w:t>
+      </w:r>
+      <w:r>
+        <w:t xml:space="preserve">H0 </w:t>
+      </w:r>
+      <w:r>
+        <w:rPr>
+          <w:rFonts w:hint="cs"/>
+          <w:rtl/>
+        </w:rPr>
+        <w:t xml:space="preserve"> וכי ניתן לומר בוודאות כי אין שיוון בין </w:t>
+      </w:r>
+      <w:proofErr w:type="spellStart"/>
+      <w:r>
+        <w:rPr>
+          <w:rFonts w:hint="cs"/>
+          <w:rtl/>
+        </w:rPr>
+        <w:t>התוחלות</w:t>
+      </w:r>
+      <w:proofErr w:type="spellEnd"/>
+      <w:r>
+        <w:rPr>
+          <w:rFonts w:hint="cs"/>
+          <w:rtl/>
+        </w:rPr>
+        <w:t xml:space="preserve"> , כדי לבדוק האם קיים  שיוון בין שאר הגורמים (לא כולם ביחד)</w:t>
+      </w:r>
+    </w:p>
+    <w:p>
+      <w:pPr>
+        <w:rPr>
+          <w:rFonts w:hint="cs"/>
+          <w:rtl/>
+        </w:rPr>
+      </w:pPr>
+    </w:p>
+    <w:p>
+      <w:pPr>
+        <w:rPr>
+          <w:rFonts w:hint="cs"/>
+          <w:rtl/>
+        </w:rPr>
+      </w:pPr>
+    </w:p>
+    <w:p>
+      <w:pPr>
+        <w:rPr>
+          <w:rFonts w:hint="cs"/>
+          <w:rtl/>
+        </w:rPr>
+      </w:pPr>
+    </w:p>
+    <w:p>
+      <w:pPr>
+        <w:rPr>
+          <w:rFonts w:hint="cs"/>
+          <w:rtl/>
+        </w:rPr>
+      </w:pPr>
+      <w:r>
+        <w:rPr>
+          <w:rFonts w:hint="cs"/>
+          <w:rtl/>
+        </w:rPr>
+        <w:lastRenderedPageBreak/>
+        <w:t xml:space="preserve"> נבדוק ע"י בדיקת </w:t>
+      </w:r>
+      <w:r>
+        <w:t>post</w:t>
+      </w:r>
+      <w:r>
+        <w:t xml:space="preserve"> </w:t>
+      </w:r>
+      <w:r>
+        <w:t xml:space="preserve">Hoc </w:t>
+      </w:r>
+      <w:r>
+        <w:rPr>
+          <w:rFonts w:hint="cs"/>
+          <w:rtl/>
+        </w:rPr>
+        <w:t xml:space="preserve"> </w:t>
+      </w:r>
+      <w:r>
+        <w:rPr>
+          <w:rFonts w:hint="cs"/>
+          <w:rtl/>
+        </w:rPr>
+        <w:t xml:space="preserve">במבחן </w:t>
+      </w:r>
+      <w:proofErr w:type="spellStart"/>
+      <w:r>
+        <w:t>Tukey</w:t>
+      </w:r>
+      <w:proofErr w:type="spellEnd"/>
+      <w:r>
+        <w:t xml:space="preserve"> </w:t>
+      </w:r>
+      <w:r>
+        <w:rPr>
+          <w:rFonts w:hint="cs"/>
+          <w:rtl/>
+        </w:rPr>
+        <w:t xml:space="preserve"> </w:t>
+      </w:r>
+    </w:p>
+    <w:p>
+      <w:pPr>
+        <w:rPr>
+          <w:rFonts w:hint="cs"/>
+          <w:rtl/>
+        </w:rPr>
+      </w:pPr>
+      <w:r>
+        <w:rPr>
+          <w:rFonts w:hint="cs"/>
+          <w:rtl/>
+        </w:rPr>
+        <w:t xml:space="preserve">תוצאות </w:t>
+      </w:r>
+      <w:proofErr w:type="spellStart"/>
+      <w:r>
+        <w:rPr>
+          <w:rFonts w:hint="cs"/>
+        </w:rPr>
+        <w:t>S</w:t>
+      </w:r>
+      <w:r>
+        <w:t>pss</w:t>
+      </w:r>
+      <w:proofErr w:type="spellEnd"/>
+      <w:r>
+        <w:rPr>
+          <w:rFonts w:hint="cs"/>
+          <w:rtl/>
+        </w:rPr>
+        <w:t xml:space="preserve"> :</w:t>
+      </w:r>
+    </w:p>
+    <w:p>
+      <w:pPr>
+        <w:autoSpaceDE w:val="0"/>
+        <w:autoSpaceDN w:val="0"/>
+        <w:adjustRightInd w:val="0"/>
+        <w:spacing w:after="0" w:line="240" w:lineRule="auto"/>
+        <w:rPr>
+          <w:rFonts w:ascii="System" w:hAnsi="System" w:cs="System"/>
+          <w:b/>
+          <w:bCs/>
+          <w:sz w:val="24"/>
+          <w:szCs w:val="20"/>
+          <w:rtl/>
+        </w:rPr>
+      </w:pPr>
+      <w:r>
+        <w:rPr>
+          <w:rFonts w:ascii="System" w:hAnsi="System" w:cs="System"/>
+          <w:b/>
+          <w:bCs/>
+          <w:noProof/>
+          <w:sz w:val="24"/>
+          <w:szCs w:val="20"/>
+        </w:rPr>
+        <w:drawing>
+          <wp:inline distT="0" distB="0" distL="0" distR="0">
+            <wp:extent cx="5267325" cy="3867150"/>
+            <wp:effectExtent l="19050" t="0" r="9525" b="0"/>
+            <wp:docPr id="34" name="תמונה 34"/>
+            <wp:cNvGraphicFramePr>
+              <a:graphicFrameLocks xmlns:a="http://schemas.openxmlformats.org/drawingml/2006/main" noChangeAspect="1"/>
+            </wp:cNvGraphicFramePr>
+            <a:graphic xmlns:a="http://schemas.openxmlformats.org/drawingml/2006/main">
+              <a:graphicData uri="http://schemas.openxmlformats.org/drawingml/2006/picture">
+                <pic:pic xmlns:pic="http://schemas.openxmlformats.org/drawingml/2006/picture">
+                  <pic:nvPicPr>
+                    <pic:cNvPr id="0" name="Picture 34"/>
+                    <pic:cNvPicPr>
+                      <a:picLocks noChangeAspect="1" noChangeArrowheads="1"/>
+                    </pic:cNvPicPr>
+                  </pic:nvPicPr>
+                  <pic:blipFill>
+                    <a:blip r:embed="rId16"/>
+                    <a:srcRect/>
+                    <a:stretch>
+                      <a:fillRect/>
+                    </a:stretch>
+                  </pic:blipFill>
+                  <pic:spPr bwMode="auto">
+                    <a:xfrm>
+                      <a:off x="0" y="0"/>
+                      <a:ext cx="5267325" cy="3867150"/>
+                    </a:xfrm>
+                    <a:prstGeom prst="rect">
+                      <a:avLst/>
+                    </a:prstGeom>
+                    <a:noFill/>
+                    <a:ln w="9525">
+                      <a:noFill/>
+                      <a:miter lim="800000"/>
+                      <a:headEnd/>
+                      <a:tailEnd/>
+                    </a:ln>
+                  </pic:spPr>
+                </pic:pic>
+              </a:graphicData>
+            </a:graphic>
+          </wp:inline>
+        </w:drawing>
+      </w:r>
+    </w:p>
+    <w:p>
+      <w:pPr>
+        <w:autoSpaceDE w:val="0"/>
+        <w:autoSpaceDN w:val="0"/>
+        <w:bidi w:val="0"/>
+        <w:adjustRightInd w:val="0"/>
+        <w:spacing w:after="0" w:line="240" w:lineRule="auto"/>
+        <w:rPr>
+          <w:rFonts w:ascii="System" w:hAnsi="System"/>
+          <w:sz w:val="24"/>
+          <w:szCs w:val="24"/>
+        </w:rPr>
+      </w:pPr>
+    </w:p>
+    <w:p>
+      <w:pPr>
+        <w:pStyle w:val="a7"/>
+        <w:rPr>
+          <w:rFonts w:hint="cs"/>
+          <w:rtl/>
+        </w:rPr>
+      </w:pPr>
+      <w:r>
+        <w:rPr>
+          <w:rFonts w:hint="cs"/>
+          <w:rtl/>
+        </w:rPr>
+        <w:t xml:space="preserve">ניתוח : </w:t>
+      </w:r>
+    </w:p>
+    <w:p>
+      <w:pPr>
+        <w:pStyle w:val="a7"/>
+        <w:rPr>
+          <w:rFonts w:hint="cs"/>
+          <w:rtl/>
+        </w:rPr>
+      </w:pPr>
+      <w:r>
+        <w:rPr>
+          <w:rFonts w:hint="cs"/>
+          <w:rtl/>
+        </w:rPr>
+        <w:t>בין תפקיד זוטר לכל תפקיד אחרי אכן יש שוני (</w:t>
+      </w:r>
+      <w:proofErr w:type="spellStart"/>
+      <w:r>
+        <w:rPr>
+          <w:rFonts w:hint="cs"/>
+          <w:rtl/>
+        </w:rPr>
+        <w:t>התוחלות</w:t>
+      </w:r>
+      <w:proofErr w:type="spellEnd"/>
+      <w:r>
+        <w:rPr>
+          <w:rFonts w:hint="cs"/>
+          <w:rtl/>
+        </w:rPr>
+        <w:t xml:space="preserve"> שונות)</w:t>
+      </w:r>
+    </w:p>
+    <w:p>
+      <w:pPr>
+        <w:pStyle w:val="a7"/>
+        <w:rPr>
+          <w:rFonts w:hint="cs"/>
+          <w:rtl/>
+        </w:rPr>
+      </w:pPr>
+      <w:r>
+        <w:rPr>
+          <w:rFonts w:hint="cs"/>
+          <w:rtl/>
+        </w:rPr>
+        <w:t>בין תפקיד ניהולי ל</w:t>
+      </w:r>
+      <w:r>
+        <w:rPr>
+          <w:rFonts w:hint="cs"/>
+          <w:rtl/>
+        </w:rPr>
+        <w:t>אחר</w:t>
+      </w:r>
+      <w:r>
+        <w:rPr>
+          <w:rFonts w:hint="cs"/>
+          <w:rtl/>
+        </w:rPr>
+        <w:t xml:space="preserve"> אנו ר</w:t>
+      </w:r>
+      <w:r>
+        <w:rPr>
+          <w:rFonts w:hint="cs"/>
+          <w:rtl/>
+        </w:rPr>
+        <w:t>ו</w:t>
+      </w:r>
+      <w:r>
+        <w:rPr>
+          <w:rFonts w:hint="cs"/>
+          <w:rtl/>
+        </w:rPr>
+        <w:t xml:space="preserve">אים כי אנו לא דוחים את </w:t>
+      </w:r>
+      <w:r>
+        <w:t>H0</w:t>
+      </w:r>
+      <w:r>
+        <w:rPr>
+          <w:rFonts w:hint="cs"/>
+          <w:rtl/>
+        </w:rPr>
+        <w:t xml:space="preserve"> ז"א יש שיוון (או קירבה בין </w:t>
+      </w:r>
+      <w:proofErr w:type="spellStart"/>
+      <w:r>
+        <w:rPr>
+          <w:rFonts w:hint="cs"/>
+          <w:rtl/>
+        </w:rPr>
+        <w:t>התוחלות</w:t>
+      </w:r>
+      <w:proofErr w:type="spellEnd"/>
+      <w:r>
+        <w:rPr>
+          <w:rFonts w:hint="cs"/>
+          <w:rtl/>
+        </w:rPr>
+        <w:t>)</w:t>
+      </w:r>
+    </w:p>
+    <w:p>
+      <w:pPr>
+        <w:pStyle w:val="a7"/>
+        <w:rPr>
+          <w:rFonts w:hint="cs"/>
+          <w:rtl/>
+        </w:rPr>
+      </w:pPr>
+      <w:r>
+        <w:rPr>
+          <w:rFonts w:hint="cs"/>
+          <w:rtl/>
+        </w:rPr>
+        <w:t xml:space="preserve">בין בכיר לאחר גם דוחים את  </w:t>
+      </w:r>
+      <w:r>
+        <w:t>H0</w:t>
+      </w:r>
+      <w:r>
+        <w:rPr>
+          <w:rFonts w:hint="cs"/>
+          <w:rtl/>
+        </w:rPr>
+        <w:t xml:space="preserve"> ז"א יש שוני </w:t>
+      </w:r>
+      <w:proofErr w:type="spellStart"/>
+      <w:r>
+        <w:rPr>
+          <w:rFonts w:hint="cs"/>
+          <w:rtl/>
+        </w:rPr>
+        <w:t>תוחלות</w:t>
+      </w:r>
+      <w:proofErr w:type="spellEnd"/>
+      <w:r>
+        <w:rPr>
+          <w:rFonts w:hint="cs"/>
+          <w:rtl/>
+        </w:rPr>
+        <w:t>.</w:t>
+      </w:r>
+    </w:p>
+    <w:p>
+      <w:pPr>
+        <w:pStyle w:val="a7"/>
+        <w:rPr>
+          <w:rFonts w:hint="cs"/>
+          <w:rtl/>
+        </w:rPr>
+      </w:pPr>
+      <w:r>
+        <w:rPr>
+          <w:rFonts w:hint="cs"/>
+          <w:rtl/>
+        </w:rPr>
+        <w:t xml:space="preserve">פרט ל </w:t>
+      </w:r>
+      <w:r>
+        <w:t xml:space="preserve">p-value </w:t>
+      </w:r>
+      <w:r>
+        <w:rPr>
+          <w:rFonts w:hint="cs"/>
+          <w:rtl/>
+        </w:rPr>
+        <w:t xml:space="preserve"> שבין הניהולי לאחר  (0.</w:t>
+      </w:r>
+      <w:proofErr w:type="spellStart"/>
+      <w:r>
+        <w:rPr>
+          <w:rFonts w:hint="cs"/>
+          <w:rtl/>
+        </w:rPr>
+        <w:t>05&lt;0</w:t>
+      </w:r>
+      <w:proofErr w:type="spellEnd"/>
+      <w:r>
+        <w:rPr>
+          <w:rFonts w:hint="cs"/>
+          <w:rtl/>
+        </w:rPr>
+        <w:t>.928</w:t>
+      </w:r>
+      <w:r>
+        <w:t>p-value =</w:t>
+      </w:r>
+      <w:r>
+        <w:rPr>
+          <w:rFonts w:hint="cs"/>
+          <w:rtl/>
+        </w:rPr>
+        <w:t xml:space="preserve">) שרק בו אנו לא דוחים כל שאר המקרים ה </w:t>
+      </w:r>
+      <w:r>
+        <w:t xml:space="preserve">p-value </w:t>
+      </w:r>
+      <w:r>
+        <w:rPr>
+          <w:rFonts w:hint="cs"/>
+          <w:rtl/>
+        </w:rPr>
+        <w:t xml:space="preserve"> שוויים ל- 0 ולכן אנו דוחים את ה</w:t>
+      </w:r>
+      <w:r>
+        <w:rPr>
+          <w:rFonts w:hint="cs"/>
+          <w:rtl/>
+        </w:rPr>
+        <w:t xml:space="preserve">השערה בהן וכי קיימת השפעה בינם </w:t>
+      </w:r>
+    </w:p>
+    <w:p>
+      <w:pPr>
+        <w:pStyle w:val="a7"/>
+        <w:rPr>
+          <w:rFonts w:hint="cs"/>
+          <w:rtl/>
+        </w:rPr>
+      </w:pPr>
+      <w:r>
+        <w:rPr>
+          <w:rFonts w:hint="cs"/>
+          <w:rtl/>
+        </w:rPr>
+        <w:t xml:space="preserve"> </w:t>
+      </w:r>
+      <w:r>
+        <w:t>(</w:t>
+      </w:r>
+      <w:proofErr w:type="gramStart"/>
+      <w:r>
+        <w:t>p-value=</w:t>
+      </w:r>
+      <w:proofErr w:type="gramEnd"/>
+      <w:r>
+        <w:t xml:space="preserve">0.0 &lt;0.05 </w:t>
+      </w:r>
+      <w:r>
+        <w:t>)</w:t>
+      </w:r>
+    </w:p>
+    <w:p>
+      <w:pPr>
+        <w:pStyle w:val="a7"/>
+        <w:rPr>
+          <w:rFonts w:hint="cs"/>
+          <w:rtl/>
+        </w:rPr>
+      </w:pPr>
+      <w:r>
+        <w:rPr>
+          <w:rFonts w:hint="cs"/>
+          <w:rtl/>
+        </w:rPr>
+        <w:t xml:space="preserve">  </w:t>
+      </w:r>
+    </w:p>
+    <w:p>
+      <w:pPr>
+        <w:rPr>
+          <w:rFonts w:hint="cs"/>
+          <w:b/>
+          <w:bCs/>
+          <w:rtl/>
+        </w:rPr>
+      </w:pPr>
+    </w:p>
+    <w:p>
+      <w:pPr>
+        <w:rPr>
+          <w:rFonts w:hint="cs"/>
+          <w:b/>
+          <w:bCs/>
+          <w:rtl/>
+        </w:rPr>
+      </w:pPr>
+    </w:p>
+    <w:p>
+      <w:pPr>
+        <w:rPr>
+          <w:rFonts w:hint="cs"/>
+          <w:b/>
+          <w:bCs/>
+          <w:rtl/>
+        </w:rPr>
+      </w:pPr>
+    </w:p>
+    <w:p>
+      <w:pPr>
+        <w:rPr>
+          <w:rFonts w:hint="cs"/>
+          <w:b/>
+          <w:bCs/>
+          <w:rtl/>
+        </w:rPr>
+      </w:pPr>
+    </w:p>
+    <w:p>
+      <w:pPr>
+        <w:rPr>
+          <w:rFonts w:hint="cs"/>
+          <w:b/>
+          <w:bCs/>
+          <w:rtl/>
+        </w:rPr>
+      </w:pPr>
+    </w:p>
+    <w:p>
+      <w:pPr>
+        <w:rPr>
+          <w:rFonts w:hint="cs"/>
+          <w:b/>
+          <w:bCs/>
+          <w:rtl/>
+        </w:rPr>
+      </w:pPr>
+    </w:p>
+    <w:p>
+      <w:pPr>
+        <w:rPr>
+          <w:rFonts w:hint="cs"/>
+          <w:b/>
+          <w:bCs/>
+          <w:rtl/>
+        </w:rPr>
+      </w:pPr>
+    </w:p>
+    <w:p>
+      <w:pPr>
+        <w:rPr>
+          <w:rFonts w:hint="cs"/>
+          <w:b/>
+          <w:bCs/>
+          <w:rtl/>
+        </w:rPr>
+      </w:pPr>
+    </w:p>
+    <w:p>
+      <w:pPr>
+        <w:rPr>
+          <w:rFonts w:hint="cs"/>
+          <w:b/>
+          <w:bCs/>
+          <w:rtl/>
+        </w:rPr>
+      </w:pPr>
+    </w:p>
+    <w:p>
+      <w:pPr>
+        <w:rPr>
+          <w:rFonts w:hint="cs"/>
+          <w:b/>
+          <w:bCs/>
+          <w:rtl/>
+        </w:rPr>
+      </w:pPr>
+    </w:p>
+    <w:p>
+      <w:pPr>
+        <w:rPr>
+          <w:rFonts w:hint="cs"/>
+          <w:b/>
+          <w:bCs/>
+          <w:rtl/>
+        </w:rPr>
+      </w:pPr>
+    </w:p>
+    <w:p>
+      <w:pPr>
+        <w:rPr>
+          <w:rFonts w:hint="cs"/>
+          <w:b/>
+          <w:bCs/>
+          <w:rtl/>
+        </w:rPr>
+      </w:pPr>
+      <w:r>
+        <w:rPr>
+          <w:rFonts w:hint="cs"/>
+          <w:b/>
+          <w:bCs/>
+          <w:rtl/>
+        </w:rPr>
+        <w:t>שאלה 4</w:t>
+      </w:r>
+    </w:p>
+    <w:p>
+      <w:pPr>
+        <w:pStyle w:val="a7"/>
+        <w:rPr>
+          <w:rFonts w:hint="cs"/>
+          <w:rtl/>
+        </w:rPr>
+      </w:pPr>
+      <w:r>
+        <w:rPr>
+          <w:rFonts w:hint="cs"/>
+          <w:rtl/>
+        </w:rPr>
+        <w:t xml:space="preserve">כדי לבדוק את השפעת שני הגורמים (ללא התחשבות </w:t>
+      </w:r>
+      <w:r>
+        <w:rPr>
+          <w:rFonts w:hint="eastAsia"/>
+          <w:rtl/>
+        </w:rPr>
+        <w:t>באטרקציה</w:t>
+      </w:r>
+      <w:r>
+        <w:rPr>
+          <w:rFonts w:hint="cs"/>
+          <w:rtl/>
+        </w:rPr>
+        <w:t xml:space="preserve"> </w:t>
+      </w:r>
+      <w:proofErr w:type="spellStart"/>
+      <w:r>
+        <w:rPr>
+          <w:rFonts w:hint="cs"/>
+          <w:rtl/>
+        </w:rPr>
+        <w:t>בינהם</w:t>
+      </w:r>
+      <w:proofErr w:type="spellEnd"/>
+      <w:r>
+        <w:rPr>
+          <w:rFonts w:hint="cs"/>
+          <w:rtl/>
+        </w:rPr>
+        <w:t xml:space="preserve"> ) </w:t>
+      </w:r>
+      <w:r>
+        <w:rPr>
+          <w:rFonts w:hint="cs"/>
+          <w:rtl/>
+        </w:rPr>
+        <w:t>נוסיף את הטענה לטענה שבשאלה 3 את הטענה הבא :</w:t>
+      </w:r>
+    </w:p>
+    <w:p>
+      <w:pPr>
+        <w:pStyle w:val="a7"/>
+        <w:rPr>
+          <w:rFonts w:hint="cs"/>
+          <w:rtl/>
+        </w:rPr>
+      </w:pPr>
+      <w:r>
+        <w:t xml:space="preserve">µ1.1 </w:t>
+      </w:r>
+      <w:r>
+        <w:rPr>
+          <w:rtl/>
+        </w:rPr>
+        <w:t>–</w:t>
+      </w:r>
+      <w:r>
+        <w:rPr>
+          <w:rFonts w:hint="cs"/>
+          <w:rtl/>
+        </w:rPr>
+        <w:t xml:space="preserve"> תוחלת שכר הגברים </w:t>
+      </w:r>
+    </w:p>
+    <w:p>
+      <w:pPr>
+        <w:pStyle w:val="a7"/>
+        <w:rPr>
+          <w:rFonts w:hint="cs"/>
+          <w:rtl/>
+        </w:rPr>
+      </w:pPr>
+      <w:r>
+        <w:t>µ</w:t>
+      </w:r>
+      <w:proofErr w:type="gramStart"/>
+      <w:r>
+        <w:t xml:space="preserve">2.1 </w:t>
+      </w:r>
+      <w:r>
+        <w:rPr>
+          <w:rFonts w:hint="cs"/>
+          <w:rtl/>
+        </w:rPr>
+        <w:t xml:space="preserve"> -</w:t>
+      </w:r>
+      <w:proofErr w:type="gramEnd"/>
+      <w:r>
+        <w:rPr>
+          <w:rFonts w:hint="cs"/>
+          <w:rtl/>
+        </w:rPr>
+        <w:t xml:space="preserve">תוחלת שכר הנשים </w:t>
+      </w:r>
+    </w:p>
+    <w:p>
+      <w:pPr>
+        <w:rPr>
+          <w:rFonts w:hint="cs"/>
+          <w:rtl/>
+        </w:rPr>
+      </w:pPr>
+      <w:r>
+        <w:rPr>
+          <w:rFonts w:hint="cs"/>
+          <w:rtl/>
+        </w:rPr>
+        <w:t>ושערה שנוצרה  :</w:t>
+      </w:r>
+    </w:p>
+    <w:p>
+      <w:pPr>
+        <w:bidi w:val="0"/>
+      </w:pPr>
+      <w:proofErr w:type="gramStart"/>
+      <w:r>
+        <w:t>H0 :</w:t>
+      </w:r>
+      <w:proofErr w:type="gramEnd"/>
+      <w:r>
+        <w:t xml:space="preserve"> µ1.1=µ2.1</w:t>
+      </w:r>
+    </w:p>
+    <w:p>
+      <w:pPr>
+        <w:bidi w:val="0"/>
+        <w:rPr>
+          <w:rFonts w:hint="cs"/>
+          <w:rtl/>
+        </w:rPr>
+      </w:pPr>
+      <w:proofErr w:type="gramStart"/>
+      <w:r>
+        <w:t>H1 :</w:t>
+      </w:r>
+      <w:proofErr w:type="gramEnd"/>
+      <w:r>
+        <w:t xml:space="preserve"> </w:t>
+      </w:r>
+      <w:r>
+        <w:rPr>
+          <w:rFonts w:hint="cs"/>
+          <w:rtl/>
+        </w:rPr>
+        <w:t xml:space="preserve">אחרת </w:t>
+      </w:r>
+    </w:p>
+    <w:p>
+      <w:pPr>
+        <w:rPr>
+          <w:rFonts w:hint="cs"/>
+          <w:rtl/>
+        </w:rPr>
+      </w:pPr>
+      <w:r>
+        <w:rPr>
+          <w:rFonts w:hint="cs"/>
+          <w:rtl/>
+        </w:rPr>
+        <w:t xml:space="preserve">נבדוק את ההשערה ע"י ניתוח שוניות דו כיווני </w:t>
+      </w:r>
+    </w:p>
+    <w:p>
+      <w:pPr>
+        <w:rPr>
+          <w:rFonts w:hint="cs"/>
+          <w:rtl/>
+        </w:rPr>
+      </w:pPr>
+      <w:r>
+        <w:rPr>
+          <w:rFonts w:hint="cs"/>
+          <w:rtl/>
+        </w:rPr>
+        <w:t xml:space="preserve">תוצאות ב </w:t>
+      </w:r>
+      <w:proofErr w:type="spellStart"/>
+      <w:r>
+        <w:t>spss</w:t>
+      </w:r>
+      <w:proofErr w:type="spellEnd"/>
+      <w:r>
+        <w:t xml:space="preserve"> </w:t>
+      </w:r>
+      <w:r>
+        <w:rPr>
+          <w:rFonts w:hint="cs"/>
+          <w:rtl/>
+        </w:rPr>
+        <w:t xml:space="preserve"> </w:t>
+      </w:r>
+    </w:p>
+    <w:p>
+      <w:pPr>
+        <w:autoSpaceDE w:val="0"/>
+        <w:autoSpaceDN w:val="0"/>
+        <w:bidi w:val="0"/>
+        <w:adjustRightInd w:val="0"/>
+        <w:spacing w:after="0" w:line="240" w:lineRule="auto"/>
+        <w:rPr>
+          <w:rFonts w:ascii="System" w:hAnsi="System" w:cs="System"/>
+          <w:b/>
+          <w:bCs/>
+          <w:sz w:val="24"/>
+          <w:szCs w:val="20"/>
+          <w:rtl/>
+        </w:rPr>
+      </w:pPr>
+      <w:r>
+        <w:rPr>
+          <w:rFonts w:ascii="System" w:hAnsi="System" w:cs="System"/>
+          <w:b/>
+          <w:bCs/>
+          <w:noProof/>
+          <w:sz w:val="24"/>
+          <w:szCs w:val="20"/>
+        </w:rPr>
+        <w:drawing>
+          <wp:inline distT="0" distB="0" distL="0" distR="0">
+            <wp:extent cx="4981575" cy="2324100"/>
+            <wp:effectExtent l="19050" t="0" r="9525" b="0"/>
+            <wp:docPr id="37" name="תמונה 37"/>
+            <wp:cNvGraphicFramePr>
+              <a:graphicFrameLocks xmlns:a="http://schemas.openxmlformats.org/drawingml/2006/main" noChangeAspect="1"/>
+            </wp:cNvGraphicFramePr>
+            <a:graphic xmlns:a="http://schemas.openxmlformats.org/drawingml/2006/main">
+              <a:graphicData uri="http://schemas.openxmlformats.org/drawingml/2006/picture">
+                <pic:pic xmlns:pic="http://schemas.openxmlformats.org/drawingml/2006/picture">
+                  <pic:nvPicPr>
+                    <pic:cNvPr id="0" name="Picture 37"/>
+                    <pic:cNvPicPr>
+                      <a:picLocks noChangeAspect="1" noChangeArrowheads="1"/>
+                    </pic:cNvPicPr>
+                  </pic:nvPicPr>
+                  <pic:blipFill>
+                    <a:blip r:embed="rId17"/>
+                    <a:srcRect/>
+                    <a:stretch>
+                      <a:fillRect/>
+                    </a:stretch>
+                  </pic:blipFill>
+                  <pic:spPr bwMode="auto">
+                    <a:xfrm>
+                      <a:off x="0" y="0"/>
+                      <a:ext cx="4981575" cy="2324100"/>
+                    </a:xfrm>
+                    <a:prstGeom prst="rect">
+                      <a:avLst/>
+                    </a:prstGeom>
+                    <a:noFill/>
+                    <a:ln w="9525">
+                      <a:noFill/>
+                      <a:miter lim="800000"/>
+                      <a:headEnd/>
+                      <a:tailEnd/>
+                    </a:ln>
+                  </pic:spPr>
+                </pic:pic>
+              </a:graphicData>
+            </a:graphic>
+          </wp:inline>
+        </w:drawing>
+      </w:r>
+    </w:p>
+    <w:p>
+      <w:pPr>
+        <w:autoSpaceDE w:val="0"/>
+        <w:autoSpaceDN w:val="0"/>
+        <w:bidi w:val="0"/>
+        <w:adjustRightInd w:val="0"/>
+        <w:spacing w:after="0" w:line="240" w:lineRule="auto"/>
+        <w:rPr>
+          <w:rFonts w:ascii="System" w:hAnsi="System"/>
+          <w:sz w:val="24"/>
+          <w:szCs w:val="24"/>
+        </w:rPr>
+      </w:pPr>
+    </w:p>
+    <w:p>
+      <w:pPr>
+        <w:rPr>
+          <w:rFonts w:hint="cs"/>
+          <w:rtl/>
+        </w:rPr>
+      </w:pPr>
+      <w:r>
+        <w:rPr>
+          <w:rFonts w:hint="cs"/>
+          <w:rtl/>
+        </w:rPr>
+        <w:t xml:space="preserve">ניתן לראות </w:t>
+      </w:r>
+      <w:r>
+        <w:rPr>
+          <w:rFonts w:hint="cs"/>
+          <w:rtl/>
+        </w:rPr>
+        <w:t>כי בדומה לשאלה 3 יש לתפקיד יש השפעה על רמת השכר מסקנה  נובעת  :</w:t>
+      </w:r>
+    </w:p>
+    <w:p>
+      <w:pPr>
+        <w:rPr>
+          <w:rFonts w:hint="cs"/>
+          <w:rtl/>
+        </w:rPr>
+      </w:pPr>
+      <w:proofErr w:type="gramStart"/>
+      <w:r>
+        <w:t>p-value</w:t>
+      </w:r>
+      <w:proofErr w:type="gramEnd"/>
+      <w:r>
+        <w:t xml:space="preserve"> = 0.0&lt;0.05 </w:t>
+      </w:r>
+      <w:r>
+        <w:rPr>
+          <w:rFonts w:hint="cs"/>
+          <w:rtl/>
+        </w:rPr>
+        <w:t xml:space="preserve"> ואנו דוחים את </w:t>
+      </w:r>
+      <w:r>
+        <w:t xml:space="preserve">H0 </w:t>
+      </w:r>
+      <w:r>
+        <w:rPr>
+          <w:rFonts w:hint="cs"/>
+          <w:rtl/>
+        </w:rPr>
+        <w:t xml:space="preserve"> </w:t>
+      </w:r>
+    </w:p>
+    <w:p>
+      <w:pPr>
+        <w:rPr>
+          <w:rFonts w:hint="cs"/>
+          <w:rtl/>
+        </w:rPr>
+      </w:pPr>
+      <w:r>
+        <w:rPr>
+          <w:rFonts w:hint="cs"/>
+          <w:rtl/>
+        </w:rPr>
+        <w:t xml:space="preserve">אך: אין השפעה של מין העובד על רמת השכר שלו וכי שם אנו לא דוחים טענה </w:t>
+      </w:r>
+      <w:r>
+        <w:rPr>
+          <w:rtl/>
+        </w:rPr>
+        <w:t>–</w:t>
+      </w:r>
+      <w:r>
+        <w:rPr>
+          <w:rFonts w:hint="cs"/>
+          <w:rtl/>
+        </w:rPr>
+        <w:t xml:space="preserve"> מסקנה :</w:t>
+      </w:r>
+    </w:p>
+    <w:p>
+      <w:pPr>
+        <w:rPr>
+          <w:rFonts w:hint="cs"/>
+          <w:rtl/>
+        </w:rPr>
+      </w:pPr>
+      <w:r>
+        <w:t>P=value=0.166&gt;0.05</w:t>
+      </w:r>
+      <w:r>
+        <w:rPr>
+          <w:rFonts w:hint="cs"/>
+          <w:rtl/>
+        </w:rPr>
+        <w:t xml:space="preserve"> וכי ניתן לראות שמין העובד לא מהווה השפעה על רמת השכר.</w:t>
+      </w:r>
+    </w:p>
+    <w:p>
+      <w:pPr>
+        <w:rPr>
+          <w:rFonts w:hint="cs"/>
+          <w:b/>
+          <w:bCs/>
+          <w:rtl/>
+        </w:rPr>
+      </w:pPr>
+    </w:p>
+    <w:p>
+      <w:pPr>
+        <w:rPr>
+          <w:rFonts w:hint="cs"/>
+          <w:b/>
+          <w:bCs/>
+          <w:rtl/>
+        </w:rPr>
+      </w:pPr>
+    </w:p>
+    <w:p>
+      <w:pPr>
+        <w:rPr>
+          <w:rFonts w:hint="cs"/>
+          <w:b/>
+          <w:bCs/>
+          <w:rtl/>
+        </w:rPr>
+      </w:pPr>
+    </w:p>
+    <w:p>
+      <w:pPr>
+        <w:rPr>
+          <w:rFonts w:hint="cs"/>
+          <w:b/>
+          <w:bCs/>
+          <w:rtl/>
+        </w:rPr>
+      </w:pPr>
+    </w:p>
+    <w:p>
+      <w:pPr>
+        <w:rPr>
+          <w:rFonts w:hint="cs"/>
+          <w:b/>
+          <w:bCs/>
+          <w:rtl/>
+        </w:rPr>
+      </w:pPr>
+    </w:p>
+    <w:p>
+      <w:pPr>
+        <w:rPr>
+          <w:rFonts w:hint="cs"/>
+          <w:b/>
+          <w:bCs/>
+          <w:rtl/>
+        </w:rPr>
+      </w:pPr>
+    </w:p>
+    <w:p>
+      <w:pPr>
+        <w:rPr>
+          <w:rFonts w:hint="cs"/>
+          <w:b/>
+          <w:bCs/>
+          <w:rtl/>
+        </w:rPr>
+      </w:pPr>
+      <w:r>
+        <w:rPr>
+          <w:rFonts w:hint="cs"/>
+          <w:b/>
+          <w:bCs/>
+          <w:rtl/>
+        </w:rPr>
+        <w:lastRenderedPageBreak/>
+        <w:t xml:space="preserve">שאלה 5 </w:t>
+      </w:r>
+    </w:p>
+    <w:p>
+      <w:pPr>
+        <w:rPr>
+          <w:rFonts w:hint="cs"/>
+          <w:rtl/>
+        </w:rPr>
+      </w:pPr>
+      <w:r>
+        <w:rPr>
+          <w:rFonts w:hint="cs"/>
+          <w:rtl/>
+        </w:rPr>
+        <w:t xml:space="preserve">נמשיך לבדוק את ההשערה רק נוסיף הפעם בדיקת </w:t>
+      </w:r>
+      <w:r>
+        <w:rPr>
+          <w:rFonts w:hint="eastAsia"/>
+          <w:rtl/>
+        </w:rPr>
+        <w:t>אינטראקציה</w:t>
+      </w:r>
+      <w:r>
+        <w:rPr>
+          <w:rFonts w:hint="cs"/>
+          <w:rtl/>
+        </w:rPr>
+        <w:t xml:space="preserve"> בים הגורמים :</w:t>
+      </w:r>
+    </w:p>
+    <w:p>
+      <w:pPr>
+        <w:autoSpaceDE w:val="0"/>
+        <w:autoSpaceDN w:val="0"/>
+        <w:adjustRightInd w:val="0"/>
+        <w:spacing w:after="0" w:line="240" w:lineRule="auto"/>
+        <w:rPr>
+          <w:rFonts w:ascii="System" w:hAnsi="System" w:cs="System"/>
+          <w:b/>
+          <w:bCs/>
+          <w:sz w:val="24"/>
+          <w:szCs w:val="20"/>
+          <w:rtl/>
+        </w:rPr>
+      </w:pPr>
+      <w:r>
+        <w:rPr>
+          <w:rFonts w:hint="cs"/>
+          <w:rtl/>
+        </w:rPr>
+        <w:t xml:space="preserve"> </w:t>
+      </w:r>
+      <w:r>
+        <w:rPr>
+          <w:rFonts w:hint="cs"/>
+          <w:rtl/>
+        </w:rPr>
+        <w:t xml:space="preserve">  </w:t>
+      </w:r>
+      <w:r>
+        <w:rPr>
+          <w:rFonts w:ascii="System" w:hAnsi="System" w:cs="System"/>
+          <w:b/>
+          <w:bCs/>
+          <w:noProof/>
+          <w:sz w:val="24"/>
+          <w:szCs w:val="20"/>
+        </w:rPr>
+        <w:drawing>
+          <wp:inline distT="0" distB="0" distL="0" distR="0">
+            <wp:extent cx="4981575" cy="2505075"/>
+            <wp:effectExtent l="19050" t="0" r="9525" b="0"/>
+            <wp:docPr id="40" name="תמונה 40"/>
+            <wp:cNvGraphicFramePr>
+              <a:graphicFrameLocks xmlns:a="http://schemas.openxmlformats.org/drawingml/2006/main" noChangeAspect="1"/>
+            </wp:cNvGraphicFramePr>
+            <a:graphic xmlns:a="http://schemas.openxmlformats.org/drawingml/2006/main">
+              <a:graphicData uri="http://schemas.openxmlformats.org/drawingml/2006/picture">
+                <pic:pic xmlns:pic="http://schemas.openxmlformats.org/drawingml/2006/picture">
+                  <pic:nvPicPr>
+                    <pic:cNvPr id="0" name="Picture 40"/>
+                    <pic:cNvPicPr>
+                      <a:picLocks noChangeAspect="1" noChangeArrowheads="1"/>
+                    </pic:cNvPicPr>
+                  </pic:nvPicPr>
+                  <pic:blipFill>
+                    <a:blip r:embed="rId18"/>
+                    <a:srcRect/>
+                    <a:stretch>
+                      <a:fillRect/>
+                    </a:stretch>
+                  </pic:blipFill>
+                  <pic:spPr bwMode="auto">
+                    <a:xfrm>
+                      <a:off x="0" y="0"/>
+                      <a:ext cx="4981575" cy="2505075"/>
+                    </a:xfrm>
+                    <a:prstGeom prst="rect">
+                      <a:avLst/>
+                    </a:prstGeom>
+                    <a:noFill/>
+                    <a:ln w="9525">
+                      <a:noFill/>
+                      <a:miter lim="800000"/>
+                      <a:headEnd/>
+                      <a:tailEnd/>
+                    </a:ln>
+                  </pic:spPr>
+                </pic:pic>
+              </a:graphicData>
+            </a:graphic>
+          </wp:inline>
+        </w:drawing>
+      </w:r>
+    </w:p>
+    <w:p>
+      <w:pPr>
+        <w:autoSpaceDE w:val="0"/>
+        <w:autoSpaceDN w:val="0"/>
+        <w:bidi w:val="0"/>
+        <w:adjustRightInd w:val="0"/>
+        <w:spacing w:after="0" w:line="240" w:lineRule="auto"/>
+        <w:rPr>
+          <w:rFonts w:ascii="System" w:hAnsi="System"/>
+          <w:sz w:val="24"/>
+          <w:szCs w:val="24"/>
+        </w:rPr>
+      </w:pPr>
+    </w:p>
+    <w:p>
+      <w:pPr>
+        <w:rPr>
+          <w:rFonts w:hint="cs"/>
+          <w:rtl/>
+        </w:rPr>
+      </w:pPr>
+      <w:r>
+        <w:rPr>
+          <w:rFonts w:hint="cs"/>
+          <w:rtl/>
+        </w:rPr>
+        <w:t xml:space="preserve">ורואים כי בקיום </w:t>
+      </w:r>
+      <w:r>
+        <w:rPr>
+          <w:rFonts w:hint="eastAsia"/>
+          <w:rtl/>
+        </w:rPr>
+        <w:t>אינטראקציה</w:t>
+      </w:r>
+      <w:r>
+        <w:rPr>
+          <w:rFonts w:hint="cs"/>
+          <w:rtl/>
+        </w:rPr>
+        <w:t xml:space="preserve"> יש השפעה בין הגורמים אכן ניתן לראות באופן מובהק כי קיים השפעה בין </w:t>
+      </w:r>
+      <w:r>
+        <w:rPr>
+          <w:rFonts w:hint="cs"/>
+          <w:rtl/>
+        </w:rPr>
+        <w:t xml:space="preserve">תפקיד ומין </w:t>
+      </w:r>
+      <w:r>
+        <w:rPr>
+          <w:rFonts w:hint="cs"/>
+          <w:rtl/>
+        </w:rPr>
+        <w:t xml:space="preserve"> (עם </w:t>
+      </w:r>
+      <w:r>
+        <w:rPr>
+          <w:rFonts w:hint="eastAsia"/>
+          <w:rtl/>
+        </w:rPr>
+        <w:t>אינטראקציה</w:t>
+      </w:r>
+      <w:r>
+        <w:rPr>
+          <w:rFonts w:hint="cs"/>
+          <w:rtl/>
+        </w:rPr>
+        <w:t xml:space="preserve"> </w:t>
+      </w:r>
+      <w:proofErr w:type="spellStart"/>
+      <w:r>
+        <w:rPr>
+          <w:rFonts w:hint="cs"/>
+          <w:rtl/>
+        </w:rPr>
+        <w:t>בינהם</w:t>
+      </w:r>
+      <w:proofErr w:type="spellEnd"/>
+      <w:r>
+        <w:rPr>
+          <w:rFonts w:hint="cs"/>
+          <w:rtl/>
+        </w:rPr>
+        <w:t xml:space="preserve"> ) לבין רמת השכר מסקנה :</w:t>
+      </w:r>
+    </w:p>
+    <w:p>
+      <w:pPr>
+        <w:rPr>
+          <w:rFonts w:hint="cs"/>
+          <w:rtl/>
+        </w:rPr>
+      </w:pPr>
+      <w:r>
+        <w:rPr>
+          <w:rFonts w:hint="cs"/>
+          <w:rtl/>
+        </w:rPr>
+        <w:t xml:space="preserve"> </w:t>
+      </w:r>
+      <w:r>
+        <w:t xml:space="preserve">P-value=0.0 &lt; </w:t>
+      </w:r>
+      <w:proofErr w:type="gramStart"/>
+      <w:r>
+        <w:t xml:space="preserve">0.05 </w:t>
+      </w:r>
+      <w:r>
+        <w:rPr>
+          <w:rFonts w:hint="cs"/>
+          <w:rtl/>
+        </w:rPr>
+        <w:t xml:space="preserve"> ואנו</w:t>
+      </w:r>
+      <w:proofErr w:type="gramEnd"/>
+      <w:r>
+        <w:rPr>
+          <w:rFonts w:hint="cs"/>
+          <w:rtl/>
+        </w:rPr>
+        <w:t xml:space="preserve"> דוחים את </w:t>
+      </w:r>
+      <w:r>
+        <w:t xml:space="preserve">H0 </w:t>
+      </w:r>
+      <w:r>
+        <w:rPr>
+          <w:rFonts w:hint="cs"/>
+          <w:rtl/>
+        </w:rPr>
+        <w:t xml:space="preserve"> ורואים שעם </w:t>
+      </w:r>
+      <w:r>
+        <w:rPr>
+          <w:rFonts w:hint="eastAsia"/>
+          <w:rtl/>
+        </w:rPr>
+        <w:t>האינטראקציה</w:t>
+      </w:r>
+      <w:r>
+        <w:rPr>
+          <w:rFonts w:hint="cs"/>
+          <w:rtl/>
+        </w:rPr>
+        <w:t xml:space="preserve"> אכן יש השפעה.</w:t>
+      </w:r>
+    </w:p>
+    <w:p>
+      <w:pPr>
+        <w:rPr>
+          <w:rFonts w:hint="cs"/>
+          <w:rtl/>
+        </w:rPr>
+      </w:pPr>
+      <w:r>
+        <w:rPr>
+          <w:rFonts w:hint="cs"/>
+          <w:rtl/>
+        </w:rPr>
+        <w:t>ננתח את התוצאות יותר לעומק :</w:t>
+      </w:r>
+    </w:p>
+    <w:p>
+      <w:pPr>
+        <w:rPr>
+          <w:rFonts w:hint="cs"/>
+          <w:rtl/>
+        </w:rPr>
+      </w:pPr>
+      <w:r>
+        <w:rPr>
+          <w:rFonts w:hint="cs"/>
+          <w:rtl/>
+        </w:rPr>
+        <w:t xml:space="preserve">ע"י תצוגה גרפית של </w:t>
+      </w:r>
+      <w:r>
+        <w:rPr>
+          <w:rFonts w:hint="cs"/>
+          <w:rtl/>
+        </w:rPr>
+        <w:t>האינטראקצי</w:t>
+      </w:r>
+      <w:r>
+        <w:rPr>
+          <w:rFonts w:hint="eastAsia"/>
+          <w:rtl/>
+        </w:rPr>
+        <w:t>ה</w:t>
+      </w:r>
+      <w:r>
+        <w:rPr>
+          <w:rFonts w:hint="cs"/>
+          <w:rtl/>
+        </w:rPr>
+        <w:t xml:space="preserve"> ניתן יותר בברור לראות את </w:t>
+      </w:r>
+      <w:r>
+        <w:rPr>
+          <w:rFonts w:hint="cs"/>
+          <w:rtl/>
+        </w:rPr>
+        <w:t xml:space="preserve">רמות </w:t>
+      </w:r>
+      <w:r>
+        <w:rPr>
+          <w:rFonts w:hint="cs"/>
+          <w:rtl/>
+        </w:rPr>
+        <w:t xml:space="preserve">ההשפעה </w:t>
+      </w:r>
+    </w:p>
+    <w:p>
+      <w:pPr>
+        <w:autoSpaceDE w:val="0"/>
+        <w:autoSpaceDN w:val="0"/>
+        <w:bidi w:val="0"/>
+        <w:adjustRightInd w:val="0"/>
+        <w:spacing w:after="0" w:line="240" w:lineRule="auto"/>
+        <w:rPr>
+          <w:rFonts w:ascii="Arial" w:hAnsi="Arial" w:cs="Arial"/>
+          <w:sz w:val="24"/>
+          <w:szCs w:val="24"/>
+        </w:rPr>
+      </w:pPr>
+    </w:p>
+    <w:p>
+      <w:pPr>
+        <w:rPr>
+          <w:rFonts w:hint="cs"/>
+          <w:rtl/>
+        </w:rPr>
+      </w:pPr>
+      <w:r>
+        <w:rPr>
+          <w:rFonts w:hint="cs"/>
+          <w:noProof/>
+          <w:rtl/>
+        </w:rPr>
+        <w:drawing>
+          <wp:inline distT="0" distB="0" distL="0" distR="0">
+            <wp:extent cx="4835070" cy="3219450"/>
+            <wp:effectExtent l="19050" t="0" r="3630" b="0"/>
+            <wp:docPr id="3" name="תמונה 2" descr="untitled.JPG"/>
+            <wp:cNvGraphicFramePr>
+              <a:graphicFrameLocks xmlns:a="http://schemas.openxmlformats.org/drawingml/2006/main" noChangeAspect="1"/>
+            </wp:cNvGraphicFramePr>
+            <a:graphic xmlns:a="http://schemas.openxmlformats.org/drawingml/2006/main">
+              <a:graphicData uri="http://schemas.openxmlformats.org/drawingml/2006/picture">
+                <pic:pic xmlns:pic="http://schemas.openxmlformats.org/drawingml/2006/picture">
+                  <pic:nvPicPr>
+                    <pic:cNvPr id="0" name="untitled.JPG"/>
+                    <pic:cNvPicPr/>
+                  </pic:nvPicPr>
+                  <pic:blipFill>
+                    <a:blip r:embed="rId19"/>
+                    <a:stretch>
+                      <a:fillRect/>
+                    </a:stretch>
+                  </pic:blipFill>
+                  <pic:spPr>
+                    <a:xfrm>
+                      <a:off x="0" y="0"/>
+                      <a:ext cx="4840402" cy="3223000"/>
+                    </a:xfrm>
+                    <a:prstGeom prst="rect">
+                      <a:avLst/>
+                    </a:prstGeom>
+                  </pic:spPr>
+                </pic:pic>
+              </a:graphicData>
+            </a:graphic>
+          </wp:inline>
+        </w:drawing>
+      </w:r>
+    </w:p>
+    <w:p>
+      <w:pPr>
+        <w:rPr>
+          <w:rFonts w:hint="cs"/>
+          <w:rtl/>
+        </w:rPr>
+      </w:pPr>
+      <w:r>
+        <w:rPr>
+          <w:rFonts w:hint="cs"/>
+          <w:rtl/>
+        </w:rPr>
+        <w:t>וכי יש השפעה בעיקר בגלל הבדלים מאוד מהותיים בין שכר בכירים בין נשים לגברים.</w:t>
+      </w:r>
+    </w:p>
+    <w:p>
+      <w:pPr>
+        <w:rPr>
+          <w:rFonts w:hint="cs"/>
+          <w:rtl/>
+        </w:rPr>
+      </w:pPr>
+      <w:r>
+        <w:rPr>
+          <w:rFonts w:hint="cs"/>
+          <w:rtl/>
+        </w:rPr>
+        <w:t xml:space="preserve">בשאר המקומות ההבדלים יותר קטנים , אך רואים בברור שזה גורם להבדל מהותי </w:t>
+      </w:r>
+      <w:proofErr w:type="spellStart"/>
+      <w:r>
+        <w:rPr>
+          <w:rFonts w:hint="cs"/>
+          <w:rtl/>
+        </w:rPr>
+        <w:t>בינהם</w:t>
+      </w:r>
+      <w:proofErr w:type="spellEnd"/>
+      <w:r>
+        <w:rPr>
+          <w:rFonts w:hint="cs"/>
+          <w:rtl/>
+        </w:rPr>
+        <w:t>.</w:t>
+      </w:r>
+    </w:p>
+    <w:p>
+      <w:pPr>
+        <w:rPr>
+          <w:rFonts w:hint="cs"/>
+          <w:rtl/>
+        </w:rPr>
+      </w:pPr>
+      <w:r>
+        <w:rPr>
+          <w:rFonts w:hint="cs"/>
+          <w:rtl/>
+        </w:rPr>
+        <w:lastRenderedPageBreak/>
+        <w:t xml:space="preserve"> </w:t>
+      </w:r>
     </w:p>
     <w:sectPr>
       <w:pgSz w:w="11906" w:h="16838"/>
@@ -2552,6 +5142,16 @@
     <w:rPr>
       <w:color w:val="808080"/>
     </w:rPr>
+  </w:style>
+  <w:style w:type="paragraph" w:styleId="a7">
+    <w:name w:val="No Spacing"/>
+    <w:uiPriority w:val="1"/>
+    <w:qFormat/>
+    <w:rsid w:val="00DA046D"/>
+    <w:pPr>
+      <w:bidi/>
+      <w:spacing w:after="0" w:line="240" w:lineRule="auto"/>
+    </w:pPr>
   </w:style>
 </w:styles>
 </file>
@@ -2837,4 +5437,16 @@
   <a:objectDefaults/>
   <a:extraClrSchemeLst/>
 </a:theme>
+</file>
+
+<file path=customXml/item1.xml><?xml version="1.0" encoding="utf-8"?>
+<b:Sources xmlns:b="http://schemas.openxmlformats.org/officeDocument/2006/bibliography" xmlns="http://schemas.openxmlformats.org/officeDocument/2006/bibliography" SelectedStyle="\APA.XSL" StyleName="APA"/>
+</file>
+
+<file path=customXml/itemProps1.xml><?xml version="1.0" encoding="utf-8"?>
+<ds:datastoreItem xmlns:ds="http://schemas.openxmlformats.org/officeDocument/2006/customXml" ds:itemID="{77E3D426-6FD7-4370-9ACA-E4BFEA2F6CA8}">
+  <ds:schemaRefs>
+    <ds:schemaRef ds:uri="http://schemas.openxmlformats.org/officeDocument/2006/bibliography"/>
+  </ds:schemaRefs>
+</ds:datastoreItem>
 </file>
</xml_diff>